<commit_message>
Ho quasi fatto la mia parte, mi mancano i feedback (li faccio domani).
</commit_message>
<xml_diff>
--- a/Buy By Myself.docx
+++ b/Buy By Myself.docx
@@ -1,6 +1,6 @@
 
 <file path=word/document.xml><?xml version="1.0" encoding="utf-8"?>
-<w:document xmlns:wpc="http://schemas.microsoft.com/office/word/2010/wordprocessingCanvas" xmlns:cx="http://schemas.microsoft.com/office/drawing/2014/chartex" xmlns:cx1="http://schemas.microsoft.com/office/drawing/2015/9/8/chartex" xmlns:cx2="http://schemas.microsoft.com/office/drawing/2015/10/21/chartex" xmlns:cx3="http://schemas.microsoft.com/office/drawing/2016/5/9/chartex" xmlns:cx4="http://schemas.microsoft.com/office/drawing/2016/5/10/chartex" xmlns:cx5="http://schemas.microsoft.com/office/drawing/2016/5/11/chartex" xmlns:cx6="http://schemas.microsoft.com/office/drawing/2016/5/12/chartex" xmlns:cx7="http://schemas.microsoft.com/office/drawing/2016/5/13/chartex" xmlns:cx8="http://schemas.microsoft.com/office/drawing/2016/5/14/chartex" xmlns:mc="http://schemas.openxmlformats.org/markup-compatibility/2006" xmlns:aink="http://schemas.microsoft.com/office/drawing/2016/ink" xmlns:am3d="http://schemas.microsoft.com/office/drawing/2017/model3d" xmlns:o="urn:schemas-microsoft-com:office:office" xmlns:r="http://schemas.openxmlformats.org/officeDocument/2006/relationships" xmlns:m="http://schemas.openxmlformats.org/officeDocument/2006/math" xmlns:v="urn:schemas-microsoft-com:vml" xmlns:wp14="http://schemas.microsoft.com/office/word/2010/wordprocessingDrawing" xmlns:wp="http://schemas.openxmlformats.org/drawingml/2006/wordprocessingDrawing" xmlns:w10="urn:schemas-microsoft-com:office:word" xmlns:w="http://schemas.openxmlformats.org/wordprocessingml/2006/main" xmlns:w14="http://schemas.microsoft.com/office/word/2010/wordml" xmlns:w15="http://schemas.microsoft.com/office/word/2012/wordml" xmlns:w16cex="http://schemas.microsoft.com/office/word/2018/wordml/cex" xmlns:w16cid="http://schemas.microsoft.com/office/word/2016/wordml/cid" xmlns:w16="http://schemas.microsoft.com/office/word/2018/wordml" xmlns:w16sdtdh="http://schemas.microsoft.com/office/word/2020/wordml/sdtdatahash" xmlns:w16se="http://schemas.microsoft.com/office/word/2015/wordml/symex" xmlns:wpg="http://schemas.microsoft.com/office/word/2010/wordprocessingGroup" xmlns:wpi="http://schemas.microsoft.com/office/word/2010/wordprocessingInk" xmlns:wne="http://schemas.microsoft.com/office/word/2006/wordml" xmlns:wps="http://schemas.microsoft.com/office/word/2010/wordprocessingShape" mc:Ignorable="w14 w15 w16se w16cid w16 w16cex w16sdtdh wp14">
+<w:document xmlns:wpc="http://schemas.microsoft.com/office/word/2010/wordprocessingCanvas" xmlns:cx="http://schemas.microsoft.com/office/drawing/2014/chartex" xmlns:cx1="http://schemas.microsoft.com/office/drawing/2015/9/8/chartex" xmlns:mc="http://schemas.openxmlformats.org/markup-compatibility/2006" xmlns:o="urn:schemas-microsoft-com:office:office" xmlns:r="http://schemas.openxmlformats.org/officeDocument/2006/relationships" xmlns:m="http://schemas.openxmlformats.org/officeDocument/2006/math" xmlns:v="urn:schemas-microsoft-com:vml" xmlns:wp14="http://schemas.microsoft.com/office/word/2010/wordprocessingDrawing" xmlns:wp="http://schemas.openxmlformats.org/drawingml/2006/wordprocessingDrawing" xmlns:w10="urn:schemas-microsoft-com:office:word" xmlns:w="http://schemas.openxmlformats.org/wordprocessingml/2006/main" xmlns:w14="http://schemas.microsoft.com/office/word/2010/wordml" xmlns:w15="http://schemas.microsoft.com/office/word/2012/wordml" xmlns:w16se="http://schemas.microsoft.com/office/word/2015/wordml/symex" xmlns:wpg="http://schemas.microsoft.com/office/word/2010/wordprocessingGroup" xmlns:wpi="http://schemas.microsoft.com/office/word/2010/wordprocessingInk" xmlns:wne="http://schemas.microsoft.com/office/word/2006/wordml" xmlns:wps="http://schemas.microsoft.com/office/word/2010/wordprocessingShape" mc:Ignorable="w14 w15 w16se wp14">
   <w:body>
     <w:p>
       <w:pPr>
@@ -76,6 +76,7 @@
       <w:r>
         <w:rPr>
           <w:noProof/>
+          <w:lang w:eastAsia="it-IT"/>
         </w:rPr>
         <mc:AlternateContent>
           <mc:Choice Requires="wps">
@@ -120,7 +121,7 @@
                           </a:solidFill>
                           <a:extLst>
                             <a:ext uri="{C807C97D-BFC1-408E-A445-0C87EB9F89A2}">
-                              <ask:lineSketchStyleProps xmlns:ask="http://schemas.microsoft.com/office/drawing/2018/sketchyshapes" sd="1219033472">
+                              <ask:lineSketchStyleProps xmlns:ask="http://schemas.microsoft.com/office/drawing/2018/sketchyshapes" xmlns:w16sdtdh="http://schemas.microsoft.com/office/word/2020/wordml/sdtdatahash" xmlns:w16="http://schemas.microsoft.com/office/word/2018/wordml" xmlns:w16cid="http://schemas.microsoft.com/office/word/2016/wordml/cid" xmlns:w16cex="http://schemas.microsoft.com/office/word/2018/wordml/cex" xmlns:w="http://schemas.openxmlformats.org/wordprocessingml/2006/main" xmlns:w10="urn:schemas-microsoft-com:office:word" xmlns:v="urn:schemas-microsoft-com:vml" xmlns:o="urn:schemas-microsoft-com:office:office" xmlns:am3d="http://schemas.microsoft.com/office/drawing/2017/model3d" xmlns:aink="http://schemas.microsoft.com/office/drawing/2016/ink" xmlns:cx8="http://schemas.microsoft.com/office/drawing/2016/5/14/chartex" xmlns:cx7="http://schemas.microsoft.com/office/drawing/2016/5/13/chartex" xmlns:cx6="http://schemas.microsoft.com/office/drawing/2016/5/12/chartex" xmlns:cx5="http://schemas.microsoft.com/office/drawing/2016/5/11/chartex" xmlns:cx4="http://schemas.microsoft.com/office/drawing/2016/5/10/chartex" xmlns:cx3="http://schemas.microsoft.com/office/drawing/2016/5/9/chartex" xmlns:cx2="http://schemas.microsoft.com/office/drawing/2015/10/21/chartex" xmlns="" sd="1219033472">
                                 <a:custGeom>
                                   <a:avLst/>
                                   <a:gdLst>
@@ -289,7 +290,7 @@
               </wp:anchor>
             </w:drawing>
           </mc:Choice>
-          <mc:Fallback>
+          <mc:Fallback xmlns:w16sdtdh="http://schemas.microsoft.com/office/word/2020/wordml/sdtdatahash" xmlns:w16="http://schemas.microsoft.com/office/word/2018/wordml" xmlns:w16cid="http://schemas.microsoft.com/office/word/2016/wordml/cid" xmlns:w16cex="http://schemas.microsoft.com/office/word/2018/wordml/cex" xmlns:am3d="http://schemas.microsoft.com/office/drawing/2017/model3d" xmlns:aink="http://schemas.microsoft.com/office/drawing/2016/ink" xmlns:cx8="http://schemas.microsoft.com/office/drawing/2016/5/14/chartex" xmlns:cx7="http://schemas.microsoft.com/office/drawing/2016/5/13/chartex" xmlns:cx6="http://schemas.microsoft.com/office/drawing/2016/5/12/chartex" xmlns:cx5="http://schemas.microsoft.com/office/drawing/2016/5/11/chartex" xmlns:cx4="http://schemas.microsoft.com/office/drawing/2016/5/10/chartex" xmlns:cx3="http://schemas.microsoft.com/office/drawing/2016/5/9/chartex" xmlns:cx2="http://schemas.microsoft.com/office/drawing/2015/10/21/chartex">
             <w:pict>
               <v:shapetype w14:anchorId="1A40E5C9" id="_x0000_t202" coordsize="21600,21600" o:spt="202" path="m,l,21600r21600,l21600,xe">
                 <v:stroke joinstyle="miter"/>
@@ -3333,7 +3334,15 @@
           <w:sz w:val="24"/>
           <w:szCs w:val="24"/>
         </w:rPr>
-        <w:t xml:space="preserve">vista dell’utente/giocatore e il controllo della visuale sarà effettuato tramite il movimento del </w:t>
+        <w:t xml:space="preserve">vista dell’utente </w:t>
+      </w:r>
+      <w:r>
+        <w:rPr>
+          <w:rFonts w:ascii="Times New Roman" w:hAnsi="Times New Roman" w:cs="Times New Roman"/>
+          <w:sz w:val="24"/>
+          <w:szCs w:val="24"/>
+        </w:rPr>
+        <w:t xml:space="preserve">e il controllo della visuale sarà effettuato tramite il movimento del </w:t>
       </w:r>
       <w:r>
         <w:rPr>
@@ -3445,7 +3454,23 @@
           <w:sz w:val="24"/>
           <w:szCs w:val="24"/>
         </w:rPr>
-        <w:t xml:space="preserve">raggiungere questo menù si dovrà premere il pulsante ESC), la schermata prodotta </w:t>
+        <w:t>raggiungere questo menù si dovrà premere il pulsante ESC)</w:t>
+      </w:r>
+      <w:r>
+        <w:rPr>
+          <w:rFonts w:ascii="Times New Roman" w:hAnsi="Times New Roman" w:cs="Times New Roman"/>
+          <w:sz w:val="24"/>
+          <w:szCs w:val="24"/>
+        </w:rPr>
+        <w:t xml:space="preserve"> e</w:t>
+      </w:r>
+      <w:r>
+        <w:rPr>
+          <w:rFonts w:ascii="Times New Roman" w:hAnsi="Times New Roman" w:cs="Times New Roman"/>
+          <w:sz w:val="24"/>
+          <w:szCs w:val="24"/>
+        </w:rPr>
+        <w:t xml:space="preserve"> la schermata prodotta </w:t>
       </w:r>
       <w:r>
         <w:rPr>
@@ -3477,8 +3502,26 @@
           <w:sz w:val="24"/>
           <w:szCs w:val="24"/>
         </w:rPr>
-        <w:t xml:space="preserve">posto in maniera simile a un inventario e infine la schermata relativa alle bilance per pesare </w:t>
-      </w:r>
+        <w:t>posto in maniera simile a un inventario</w:t>
+      </w:r>
+      <w:r>
+        <w:rPr>
+          <w:rFonts w:ascii="Times New Roman" w:hAnsi="Times New Roman" w:cs="Times New Roman"/>
+          <w:sz w:val="24"/>
+          <w:szCs w:val="24"/>
+        </w:rPr>
+        <w:t>.</w:t>
+      </w:r>
+    </w:p>
+    <w:p>
+      <w:pPr>
+        <w:jc w:val="both"/>
+        <w:rPr>
+          <w:rFonts w:ascii="Times New Roman" w:hAnsi="Times New Roman" w:cs="Times New Roman"/>
+          <w:sz w:val="24"/>
+          <w:szCs w:val="24"/>
+        </w:rPr>
+      </w:pPr>
       <w:r>
         <w:rPr>
           <w:rFonts w:ascii="Times New Roman" w:hAnsi="Times New Roman" w:cs="Times New Roman"/>
@@ -3493,26 +3536,16 @@
           <w:sz w:val="24"/>
           <w:szCs w:val="24"/>
         </w:rPr>
-        <w:t>frutta e verdura</w:t>
-      </w:r>
-      <w:r>
-        <w:rPr>
-          <w:rFonts w:ascii="Times New Roman" w:hAnsi="Times New Roman" w:cs="Times New Roman"/>
-          <w:sz w:val="24"/>
-          <w:szCs w:val="24"/>
-        </w:rPr>
-        <w:t>.</w:t>
-      </w:r>
-    </w:p>
-    <w:p>
-      <w:pPr>
-        <w:jc w:val="both"/>
-        <w:rPr>
-          <w:rFonts w:ascii="Times New Roman" w:hAnsi="Times New Roman" w:cs="Times New Roman"/>
-          <w:sz w:val="24"/>
-          <w:szCs w:val="24"/>
-        </w:rPr>
-      </w:pPr>
+        <w:t>In tutte le altre casistiche il movimento del mouse produrrà un cambiamento nella visuale</w:t>
+      </w:r>
+      <w:r>
+        <w:rPr>
+          <w:rFonts w:ascii="Times New Roman" w:hAnsi="Times New Roman" w:cs="Times New Roman"/>
+          <w:sz w:val="24"/>
+          <w:szCs w:val="24"/>
+        </w:rPr>
+        <w:br/>
+      </w:r>
       <w:r>
         <w:rPr>
           <w:rFonts w:ascii="Times New Roman" w:hAnsi="Times New Roman" w:cs="Times New Roman"/>
@@ -3527,15 +3560,7 @@
           <w:sz w:val="24"/>
           <w:szCs w:val="24"/>
         </w:rPr>
-        <w:t>In tutte le altre casistiche il movimento del mouse produrrà un cambiamento nella visuale</w:t>
-      </w:r>
-      <w:r>
-        <w:rPr>
-          <w:rFonts w:ascii="Times New Roman" w:hAnsi="Times New Roman" w:cs="Times New Roman"/>
-          <w:sz w:val="24"/>
-          <w:szCs w:val="24"/>
-        </w:rPr>
-        <w:br/>
+        <w:t xml:space="preserve">dell’utente e sarà possibile interagire con parti della scena attraverso l’uso del tasto sinistro </w:t>
       </w:r>
       <w:r>
         <w:rPr>
@@ -3551,8 +3576,18 @@
           <w:sz w:val="24"/>
           <w:szCs w:val="24"/>
         </w:rPr>
-        <w:t xml:space="preserve">dell’utente e sarà possibile interagire con parti della scena attraverso l’uso del tasto sinistro </w:t>
-      </w:r>
+        <w:t>dello stesso.</w:t>
+      </w:r>
+    </w:p>
+    <w:p>
+      <w:pPr>
+        <w:ind w:left="680"/>
+        <w:rPr>
+          <w:rFonts w:ascii="Times New Roman" w:hAnsi="Times New Roman" w:cs="Times New Roman"/>
+          <w:sz w:val="24"/>
+          <w:szCs w:val="24"/>
+        </w:rPr>
+      </w:pPr>
       <w:r>
         <w:rPr>
           <w:rFonts w:ascii="Times New Roman" w:hAnsi="Times New Roman" w:cs="Times New Roman"/>
@@ -3567,17 +3602,8 @@
           <w:sz w:val="24"/>
           <w:szCs w:val="24"/>
         </w:rPr>
-        <w:t>dello stesso.</w:t>
-      </w:r>
-    </w:p>
-    <w:p>
-      <w:pPr>
-        <w:rPr>
-          <w:rFonts w:ascii="Times New Roman" w:hAnsi="Times New Roman" w:cs="Times New Roman"/>
-          <w:sz w:val="24"/>
-          <w:szCs w:val="24"/>
-        </w:rPr>
-      </w:pPr>
+        <w:t xml:space="preserve">Per quanto riguarda gli input da tastiera il movimento dell’utente viene determinato dai tasti </w:t>
+      </w:r>
       <w:r>
         <w:rPr>
           <w:rFonts w:ascii="Times New Roman" w:hAnsi="Times New Roman" w:cs="Times New Roman"/>
@@ -3592,8 +3618,49 @@
           <w:sz w:val="24"/>
           <w:szCs w:val="24"/>
         </w:rPr>
-        <w:t xml:space="preserve">Per quanto riguarda gli input da tastiera il movimento dell’utente viene determinato dai tasti </w:t>
-      </w:r>
+        <w:t>WASD,</w:t>
+      </w:r>
+      <w:r>
+        <w:rPr>
+          <w:rFonts w:ascii="Times New Roman" w:hAnsi="Times New Roman" w:cs="Times New Roman"/>
+          <w:sz w:val="24"/>
+          <w:szCs w:val="24"/>
+        </w:rPr>
+        <w:t xml:space="preserve"> inoltre premendo il tasto M </w:t>
+      </w:r>
+      <w:r>
+        <w:rPr>
+          <w:rFonts w:ascii="Times New Roman" w:hAnsi="Times New Roman" w:cs="Times New Roman"/>
+          <w:sz w:val="24"/>
+          <w:szCs w:val="24"/>
+        </w:rPr>
+        <w:t xml:space="preserve">si aprirà la nostra mappa, premendo L invece avremo una </w:t>
+      </w:r>
+      <w:r>
+        <w:rPr>
+          <w:rFonts w:ascii="Times New Roman" w:hAnsi="Times New Roman" w:cs="Times New Roman"/>
+          <w:sz w:val="24"/>
+          <w:szCs w:val="24"/>
+        </w:rPr>
+        <w:t xml:space="preserve">lista </w:t>
+      </w:r>
+      <w:r>
+        <w:rPr>
+          <w:rFonts w:ascii="Times New Roman" w:hAnsi="Times New Roman" w:cs="Times New Roman"/>
+          <w:sz w:val="24"/>
+          <w:szCs w:val="24"/>
+        </w:rPr>
+        <w:t>delle cose da comprare; aprire lista e/o mappa non impedisce il movimento dell’utente.</w:t>
+      </w:r>
+    </w:p>
+    <w:p>
+      <w:pPr>
+        <w:rPr>
+          <w:rFonts w:ascii="Times New Roman" w:hAnsi="Times New Roman" w:cs="Times New Roman"/>
+          <w:sz w:val="24"/>
+          <w:szCs w:val="24"/>
+        </w:rPr>
+      </w:pPr>
       <w:r>
         <w:rPr>
           <w:rFonts w:ascii="Times New Roman" w:hAnsi="Times New Roman" w:cs="Times New Roman"/>
@@ -3608,7 +3675,7 @@
           <w:sz w:val="24"/>
           <w:szCs w:val="24"/>
         </w:rPr>
-        <w:t xml:space="preserve">WASD della tastiera; inoltre premendo il tasto M apriremo la nostra mappa, premendo L la </w:t>
+        <w:t xml:space="preserve">Un’altra azione possibile è quella di abbassarsi, per individuare/raggiungere meglio alcuni </w:t>
       </w:r>
       <w:r>
         <w:rPr>
@@ -3624,64 +3691,31 @@
           <w:sz w:val="24"/>
           <w:szCs w:val="24"/>
         </w:rPr>
-        <w:t xml:space="preserve">lista delle cose da comprare; aprire la lista e la mappa può essere fatto contemporaneamente </w:t>
-      </w:r>
-      <w:r>
-        <w:rPr>
-          <w:rFonts w:ascii="Times New Roman" w:hAnsi="Times New Roman" w:cs="Times New Roman"/>
-          <w:sz w:val="24"/>
-          <w:szCs w:val="24"/>
-        </w:rPr>
-        <w:tab/>
-      </w:r>
-      <w:r>
-        <w:rPr>
-          <w:rFonts w:ascii="Times New Roman" w:hAnsi="Times New Roman" w:cs="Times New Roman"/>
-          <w:sz w:val="24"/>
-          <w:szCs w:val="24"/>
-        </w:rPr>
-        <w:t>e questo non impedisce i movimenti all’utente.</w:t>
-      </w:r>
-    </w:p>
-    <w:p>
-      <w:pPr>
-        <w:rPr>
-          <w:rFonts w:ascii="Times New Roman" w:hAnsi="Times New Roman" w:cs="Times New Roman"/>
-          <w:sz w:val="24"/>
-          <w:szCs w:val="24"/>
-        </w:rPr>
-      </w:pPr>
-      <w:r>
-        <w:rPr>
-          <w:rFonts w:ascii="Times New Roman" w:hAnsi="Times New Roman" w:cs="Times New Roman"/>
-          <w:sz w:val="24"/>
-          <w:szCs w:val="24"/>
-        </w:rPr>
-        <w:tab/>
-      </w:r>
-      <w:r>
-        <w:rPr>
-          <w:rFonts w:ascii="Times New Roman" w:hAnsi="Times New Roman" w:cs="Times New Roman"/>
-          <w:sz w:val="24"/>
-          <w:szCs w:val="24"/>
-        </w:rPr>
-        <w:t xml:space="preserve">Un’altra azione possibile è quella di abbassarsi, per individuare/raggiungere meglio alcuni </w:t>
-      </w:r>
-      <w:r>
-        <w:rPr>
-          <w:rFonts w:ascii="Times New Roman" w:hAnsi="Times New Roman" w:cs="Times New Roman"/>
-          <w:sz w:val="24"/>
-          <w:szCs w:val="24"/>
-        </w:rPr>
-        <w:tab/>
-      </w:r>
-      <w:r>
-        <w:rPr>
-          <w:rFonts w:ascii="Times New Roman" w:hAnsi="Times New Roman" w:cs="Times New Roman"/>
-          <w:sz w:val="24"/>
-          <w:szCs w:val="24"/>
-        </w:rPr>
-        <w:t xml:space="preserve">prodotti, attraverso la pressione del tasto (CTRL); partendo sempre da una posizione eretta </w:t>
+        <w:t>prodotti</w:t>
+      </w:r>
+      <w:r>
+        <w:rPr>
+          <w:rFonts w:ascii="Times New Roman" w:hAnsi="Times New Roman" w:cs="Times New Roman"/>
+          <w:sz w:val="24"/>
+          <w:szCs w:val="24"/>
+        </w:rPr>
+        <w:t xml:space="preserve"> attraverso la pressione del tasto CTRL</w:t>
+      </w:r>
+      <w:r>
+        <w:rPr>
+          <w:rFonts w:ascii="Times New Roman" w:hAnsi="Times New Roman" w:cs="Times New Roman"/>
+          <w:sz w:val="24"/>
+          <w:szCs w:val="24"/>
+        </w:rPr>
+        <w:t>,</w:t>
+      </w:r>
+      <w:r>
+        <w:rPr>
+          <w:rFonts w:ascii="Times New Roman" w:hAnsi="Times New Roman" w:cs="Times New Roman"/>
+          <w:sz w:val="24"/>
+          <w:szCs w:val="24"/>
+        </w:rPr>
+        <w:t xml:space="preserve"> partendo sempre da una posizione eretta </w:t>
       </w:r>
       <w:r>
         <w:rPr>
@@ -3768,7 +3802,29 @@
           <w:sz w:val="24"/>
           <w:szCs w:val="24"/>
         </w:rPr>
-        <w:t>Partendo dalla schermata iniziale sarà possibile interagire con un menù composto da pulsanti premibili attraverso il tasto sinistro del mouse; le opzioni selezionabili saranno impostazioni varie (da definire), l’avvio di un tutorial, l’avvio di una partita e la possibilità di uscire dall'applicazione.</w:t>
+        <w:t xml:space="preserve">Partendo dalla schermata iniziale sarà possibile interagire con un menù composto da pulsanti premibili attraverso il tasto sinistro del mouse; le opzioni selezionabili saranno </w:t>
+      </w:r>
+      <w:r>
+        <w:rPr>
+          <w:rFonts w:ascii="Times New Roman" w:hAnsi="Times New Roman" w:cs="Times New Roman"/>
+          <w:i w:val="0"/>
+          <w:iCs w:val="0"/>
+          <w:color w:val="auto"/>
+          <w:sz w:val="24"/>
+          <w:szCs w:val="24"/>
+        </w:rPr>
+        <w:t>impostazioni varie</w:t>
+      </w:r>
+      <w:r>
+        <w:rPr>
+          <w:rFonts w:ascii="Times New Roman" w:hAnsi="Times New Roman" w:cs="Times New Roman"/>
+          <w:i w:val="0"/>
+          <w:iCs w:val="0"/>
+          <w:color w:val="auto"/>
+          <w:sz w:val="24"/>
+          <w:szCs w:val="24"/>
+        </w:rPr>
+        <w:t>, l’avvio di un tutorial, l’avvio di una partita e la possibilità di uscire dall'applicazione.</w:t>
       </w:r>
     </w:p>
     <w:p>
@@ -3820,7 +3876,7 @@
           <w:sz w:val="24"/>
           <w:szCs w:val="24"/>
         </w:rPr>
-        <w:t xml:space="preserve">Durante una partita come già anticipato si potrà interagire con parti del mondo virtuale attraverso il tasto sinistro del mouse e posizionando il puntatore sull’oggetto con cui si vuole interagire; tra le cose interagibili abbiamo gli oggetti da acquistare i quali una volta inquadrati, e mantenendo la pressione del tasto sinistro del mouse, potranno essere trascinati in corrispondenza del carrello, se lasciati in questa posizione entreranno ordinatamente </w:t>
+        <w:t>Durante una partita come già anticipato si potrà interagire con parti del mondo virtuale attraverso il tasto sinistro del mouse e posizion</w:t>
       </w:r>
       <w:r>
         <w:rPr>
@@ -3831,15 +3887,9 @@
           <w:sz w:val="24"/>
           <w:szCs w:val="24"/>
         </w:rPr>
-        <w:lastRenderedPageBreak/>
-        <w:t>all’interno del carrello mentre se lasciati fuori da quest’area faranno ritorno allo scaffale automaticamente (velocemente si posizioneranno nel punto da cui sono stati afferrati).</w:t>
-      </w:r>
-    </w:p>
-    <w:p>
-      <w:pPr>
-        <w:pStyle w:val="Didascalia"/>
-        <w:ind w:left="708"/>
-        <w:jc w:val="both"/>
+        <w:t>ando il puntatore sull’oggetto in questione</w:t>
+      </w:r>
+      <w:r>
         <w:rPr>
           <w:rFonts w:ascii="Times New Roman" w:hAnsi="Times New Roman" w:cs="Times New Roman"/>
           <w:i w:val="0"/>
@@ -3848,7 +3898,8 @@
           <w:sz w:val="24"/>
           <w:szCs w:val="24"/>
         </w:rPr>
-      </w:pPr>
+        <w:t xml:space="preserve">; tra le cose </w:t>
+      </w:r>
       <w:r>
         <w:rPr>
           <w:rFonts w:ascii="Times New Roman" w:hAnsi="Times New Roman" w:cs="Times New Roman"/>
@@ -3858,14 +3909,9 @@
           <w:sz w:val="24"/>
           <w:szCs w:val="24"/>
         </w:rPr>
-        <w:t>Inquadrando il carrello e premendo il tasto sinistro si entrerà in una schermata che permetterà la visione ordinata del suo contenuto (in maniera simile a un inventario), ogni oggetto sarà selezionabile attraverso la pressione del tasto sinistro e spostabile nei vari slot disponibili mantenendo la pressione, inoltre sarà possibile rimuovere un prodotto sempre attraverso un’operazione di drag-and-drop però al di fuori dell’area del carrello; in questo caso l’oggetto verrà rimosso dal contenuto del carrello e si teletrasporterà al suo posto nel reparto corretto. Per uscire da questa schermata ci sarà un pulsante (da definire) premibile con il tasto sinistro del mouse.</w:t>
-      </w:r>
-    </w:p>
-    <w:p>
-      <w:pPr>
-        <w:pStyle w:val="Didascalia"/>
-        <w:ind w:left="708"/>
-        <w:jc w:val="both"/>
+        <w:t>interagibili</w:t>
+      </w:r>
+      <w:r>
         <w:rPr>
           <w:rFonts w:ascii="Times New Roman" w:hAnsi="Times New Roman" w:cs="Times New Roman"/>
           <w:i w:val="0"/>
@@ -3874,7 +3920,8 @@
           <w:sz w:val="24"/>
           <w:szCs w:val="24"/>
         </w:rPr>
-      </w:pPr>
+        <w:t xml:space="preserve"> a</w:t>
+      </w:r>
       <w:r>
         <w:rPr>
           <w:rFonts w:ascii="Times New Roman" w:hAnsi="Times New Roman" w:cs="Times New Roman"/>
@@ -3884,14 +3931,9 @@
           <w:sz w:val="24"/>
           <w:szCs w:val="24"/>
         </w:rPr>
-        <w:t>Nel caso di frutta e verdura oltre al trascinamento nel carrello come per tutti gli altri prodotti, sarà necessario apporre alla confezione un codice a barre/bigliettino ottenibile pesando la merce su apposite bilance situate nel reparto di interesse (se ci si presenta alla cassa senza aver effettuato questa operazione non si potrà procedere con il pagamento e il completamento della spesa); per interagire con le bilance basterà inquadrarle e premere il tasto sinistro del mouse, a questo punto verremo portati alla schermata relativa al carrello con in più un’icona (da qualche parte a schermo, da definire) raffigurante una bilancia (o il simbolo dei Kg da definire)  su cui potremo trascinare il prodotto che vogliamo pesare. Una volta trascinato un oggetto pesabile (nel caso si tenti di trascinare un oggetto non valido non accade nulla) si aprirà una schermata in cui sarà visibile la bilancia e un tastierino numerico i cui tasti saranno premibili attraverso il tasto sinistro del mouse, al termine dell’operazione apparirà il biglietto e cliccandoci sopra sempre con il tasto sinistro si ritornerà alla schermata del carrello (in questo modo se si hanno più cose da pesare lo si può fare in successione.</w:t>
-      </w:r>
-    </w:p>
-    <w:p>
-      <w:pPr>
-        <w:pStyle w:val="Didascalia"/>
-        <w:ind w:left="708"/>
-        <w:jc w:val="both"/>
+        <w:t>bbiamo gli oggetti sugli scaffali e nel carrello, il carrello stesso e dei commessi presenti alle casse.</w:t>
+      </w:r>
+      <w:r>
         <w:rPr>
           <w:rFonts w:ascii="Times New Roman" w:hAnsi="Times New Roman" w:cs="Times New Roman"/>
           <w:i w:val="0"/>
@@ -3900,43 +3942,7 @@
           <w:sz w:val="24"/>
           <w:szCs w:val="24"/>
         </w:rPr>
-      </w:pPr>
-      <w:r>
-        <w:rPr>
-          <w:rFonts w:ascii="Times New Roman" w:hAnsi="Times New Roman" w:cs="Times New Roman"/>
-          <w:i w:val="0"/>
-          <w:iCs w:val="0"/>
-          <w:color w:val="auto"/>
-          <w:sz w:val="24"/>
-          <w:szCs w:val="24"/>
-        </w:rPr>
-        <w:t>Per pesare la merce sarà necessario ricordarsi il corretto numero associato al prodotto, se sulla bilancia sono presenti delle arance e si preme il numero sbagliato allora non verrà stampato alcun biglietto (da definire).</w:t>
-      </w:r>
-    </w:p>
-    <w:p>
-      <w:pPr>
-        <w:pStyle w:val="Didascalia"/>
-        <w:ind w:left="708"/>
-        <w:jc w:val="both"/>
-        <w:rPr>
-          <w:rFonts w:ascii="Times New Roman" w:hAnsi="Times New Roman" w:cs="Times New Roman"/>
-          <w:i w:val="0"/>
-          <w:iCs w:val="0"/>
-          <w:color w:val="auto"/>
-          <w:sz w:val="24"/>
-          <w:szCs w:val="24"/>
-        </w:rPr>
-      </w:pPr>
-      <w:r>
-        <w:rPr>
-          <w:rFonts w:ascii="Times New Roman" w:hAnsi="Times New Roman" w:cs="Times New Roman"/>
-          <w:i w:val="0"/>
-          <w:iCs w:val="0"/>
-          <w:color w:val="auto"/>
-          <w:sz w:val="24"/>
-          <w:szCs w:val="24"/>
-        </w:rPr>
-        <w:t>All’interno del mondo virtuale saranno anche presenti dei commessi con cui si potrà parlare, una volta posto l’indicatore su uno di essi si potrà premere il tasto sinistro del mouse e iniziare una conversazione guidata attraverso frasi selezionabili con la combinazione mouse e tasto sinistro (la visuale sarà fissa mentre si interagisce con un commesso) come nei vari menù già citati;  le opzioni riguarderanno la possibilità di terminare la spesa attraverso il pagamento, la richiesta di indicazioni per trovare un determinato prodotto (da definire) e ovviamente la possibilità di terminare la conversazione; i commessi saranno sempre localizzati alla cassa.</w:t>
+        <w:t xml:space="preserve"> </w:t>
       </w:r>
     </w:p>
     <w:p>
@@ -3983,6 +3989,7 @@
           <w:sz w:val="24"/>
           <w:szCs w:val="24"/>
         </w:rPr>
+        <w:lastRenderedPageBreak/>
         <w:t>Per introdurre un utente all’applicazione e ai comandi necessari per interagire con il mondo virtuale si metterà a disposizione un tutorial guidato selezionabile dal menù iniziale, in esso verranno mostrate tutte le possibili interazioni e spiegati tutti i comandi.</w:t>
       </w:r>
     </w:p>
@@ -4019,7 +4026,103 @@
           <w:sz w:val="24"/>
           <w:szCs w:val="24"/>
         </w:rPr>
-        <w:t>FACILE: i reparti in cui bisogna andare per trovare i prodotti indicati sulla lista della spesa saranno evidenziati sulla mappa e sarà sempre chiaro cosa prendere, l’utente dovrà solo fare attenzione alle date di scadenza e la quantità corrette di ciò che acquista; nel caso di frutta e verdura dovrà semplicemente ricordarsi di pesare la merce ponendola sulla bilancia e premendo il tasto ENTER del tastierino numerico (da definire).</w:t>
+        <w:t xml:space="preserve">FACILE: </w:t>
+      </w:r>
+      <w:r>
+        <w:rPr>
+          <w:rFonts w:ascii="Times New Roman" w:hAnsi="Times New Roman" w:cs="Times New Roman"/>
+          <w:sz w:val="24"/>
+          <w:szCs w:val="24"/>
+        </w:rPr>
+        <w:t xml:space="preserve">sulla mappa saranno presenti delle indicazioni evidenti sulla distribuzione dei reparti all’interno del supermercato </w:t>
+      </w:r>
+      <w:r>
+        <w:rPr>
+          <w:rFonts w:ascii="Times New Roman" w:hAnsi="Times New Roman" w:cs="Times New Roman"/>
+          <w:sz w:val="24"/>
+          <w:szCs w:val="24"/>
+        </w:rPr>
+        <w:t xml:space="preserve">e </w:t>
+      </w:r>
+      <w:r>
+        <w:rPr>
+          <w:rFonts w:ascii="Times New Roman" w:hAnsi="Times New Roman" w:cs="Times New Roman"/>
+          <w:sz w:val="24"/>
+          <w:szCs w:val="24"/>
+        </w:rPr>
+        <w:t xml:space="preserve">data una lista </w:t>
+      </w:r>
+      <w:r>
+        <w:rPr>
+          <w:rFonts w:ascii="Times New Roman" w:hAnsi="Times New Roman" w:cs="Times New Roman"/>
+          <w:sz w:val="24"/>
+          <w:szCs w:val="24"/>
+        </w:rPr>
+        <w:t>sarà sempre chiaro cosa prendere</w:t>
+      </w:r>
+      <w:r>
+        <w:rPr>
+          <w:rFonts w:ascii="Times New Roman" w:hAnsi="Times New Roman" w:cs="Times New Roman"/>
+          <w:sz w:val="24"/>
+          <w:szCs w:val="24"/>
+        </w:rPr>
+        <w:t>;</w:t>
+      </w:r>
+      <w:r>
+        <w:rPr>
+          <w:rFonts w:ascii="Times New Roman" w:hAnsi="Times New Roman" w:cs="Times New Roman"/>
+          <w:sz w:val="24"/>
+          <w:szCs w:val="24"/>
+        </w:rPr>
+        <w:t xml:space="preserve"> </w:t>
+      </w:r>
+      <w:r>
+        <w:rPr>
+          <w:rFonts w:ascii="Times New Roman" w:hAnsi="Times New Roman" w:cs="Times New Roman"/>
+          <w:sz w:val="24"/>
+          <w:szCs w:val="24"/>
+        </w:rPr>
+        <w:t>in particolare una volta raggiunta la locazione di un prodotto l’utente non dovrà scegliere tra diverse tipologie</w:t>
+      </w:r>
+      <w:r>
+        <w:rPr>
+          <w:rFonts w:ascii="Times New Roman" w:hAnsi="Times New Roman" w:cs="Times New Roman"/>
+          <w:sz w:val="24"/>
+          <w:szCs w:val="24"/>
+        </w:rPr>
+        <w:t xml:space="preserve"> e</w:t>
+      </w:r>
+      <w:r>
+        <w:rPr>
+          <w:rFonts w:ascii="Times New Roman" w:hAnsi="Times New Roman" w:cs="Times New Roman"/>
+          <w:sz w:val="24"/>
+          <w:szCs w:val="24"/>
+        </w:rPr>
+        <w:t xml:space="preserve"> dovrà solo fare atten</w:t>
+      </w:r>
+      <w:r>
+        <w:rPr>
+          <w:rFonts w:ascii="Times New Roman" w:hAnsi="Times New Roman" w:cs="Times New Roman"/>
+          <w:sz w:val="24"/>
+          <w:szCs w:val="24"/>
+        </w:rPr>
+        <w:t>zione alle date di scadenza e le</w:t>
+      </w:r>
+      <w:r>
+        <w:rPr>
+          <w:rFonts w:ascii="Times New Roman" w:hAnsi="Times New Roman" w:cs="Times New Roman"/>
+          <w:sz w:val="24"/>
+          <w:szCs w:val="24"/>
+        </w:rPr>
+        <w:t xml:space="preserve"> quanti</w:t>
+      </w:r>
+      <w:r>
+        <w:rPr>
+          <w:rFonts w:ascii="Times New Roman" w:hAnsi="Times New Roman" w:cs="Times New Roman"/>
+          <w:sz w:val="24"/>
+          <w:szCs w:val="24"/>
+        </w:rPr>
+        <w:t>tà corrette di ciò che acquista.</w:t>
       </w:r>
     </w:p>
     <w:p>
@@ -4037,60 +4140,468 @@
           <w:sz w:val="24"/>
           <w:szCs w:val="24"/>
         </w:rPr>
+        <w:t>MEDIA: i reparti</w:t>
+      </w:r>
+      <w:r>
+        <w:rPr>
+          <w:rFonts w:ascii="Times New Roman" w:hAnsi="Times New Roman" w:cs="Times New Roman"/>
+          <w:sz w:val="24"/>
+          <w:szCs w:val="24"/>
+        </w:rPr>
+        <w:t xml:space="preserve"> saranno</w:t>
+      </w:r>
+      <w:r>
+        <w:rPr>
+          <w:rFonts w:ascii="Times New Roman" w:hAnsi="Times New Roman" w:cs="Times New Roman"/>
+          <w:sz w:val="24"/>
+          <w:szCs w:val="24"/>
+        </w:rPr>
+        <w:t xml:space="preserve"> sempre evidenziati</w:t>
+      </w:r>
+      <w:r>
+        <w:rPr>
+          <w:rFonts w:ascii="Times New Roman" w:hAnsi="Times New Roman" w:cs="Times New Roman"/>
+          <w:sz w:val="24"/>
+          <w:szCs w:val="24"/>
+        </w:rPr>
+        <w:t xml:space="preserve"> sulla mappa </w:t>
+      </w:r>
+      <w:r>
+        <w:rPr>
+          <w:rFonts w:ascii="Times New Roman" w:hAnsi="Times New Roman" w:cs="Times New Roman"/>
+          <w:sz w:val="24"/>
+          <w:szCs w:val="24"/>
+        </w:rPr>
+        <w:t>ma nel momento della scelta del prodotto (oltre a scadenze e qualità) l’utente dovrà scegliere tra diverse tipologie differenziate dalla provenienza (ad esempio Km 0 vs. importazione, allevamenti intensivi, uova da allevamenti a terra); inoltre per quanto riguarda frutta e verdura saranno presenti alcuni oggetti con ammaccature e imperfezioni da scartare in favore di quelli sani.</w:t>
+      </w:r>
+    </w:p>
+    <w:p>
+      <w:pPr>
+        <w:ind w:left="708"/>
+        <w:rPr>
+          <w:rFonts w:ascii="Times New Roman" w:hAnsi="Times New Roman" w:cs="Times New Roman"/>
+          <w:sz w:val="24"/>
+          <w:szCs w:val="24"/>
+        </w:rPr>
+      </w:pPr>
+      <w:r>
+        <w:rPr>
+          <w:rFonts w:ascii="Times New Roman" w:hAnsi="Times New Roman" w:cs="Times New Roman"/>
+          <w:sz w:val="24"/>
+          <w:szCs w:val="24"/>
+        </w:rPr>
+        <w:t xml:space="preserve">DIFFICILE: </w:t>
+      </w:r>
+      <w:bookmarkStart w:id="7" w:name="_Toc88650602"/>
+      <w:r>
+        <w:rPr>
+          <w:rFonts w:ascii="Times New Roman" w:hAnsi="Times New Roman" w:cs="Times New Roman"/>
+          <w:sz w:val="24"/>
+          <w:szCs w:val="24"/>
+        </w:rPr>
+        <w:t>sulla mappa non saranno già segnati i reparti ma man mano che vengono raggiunti dall’utente la mappa tenderà a completarsi e a mantenere tali informazioni per la durata della partita. Nella valutazione delle tipologie dei prodotti si aggiungeranno ancora i parametri di sostenibilità (ossia il packaging) e la stagionalità per quanto riguarda frutta e verdura. In più la lista sarà più vaga nel senso che non verranno esplicitamente specificati i prodotti da trovare, ma saranno descritti attraverso delle frasi (ad esempio “prendi della frutta di stagione” riconoscibile rispetto alle altre o ancora “ho bisogno dello lievito per fare la torta” che dovrebbe portare l’utente a</w:t>
+      </w:r>
+      <w:r>
+        <w:rPr>
+          <w:rFonts w:ascii="Times New Roman" w:hAnsi="Times New Roman" w:cs="Times New Roman"/>
+          <w:sz w:val="24"/>
+          <w:szCs w:val="24"/>
+        </w:rPr>
+        <w:t xml:space="preserve"> scegliere lo lievito</w:t>
+      </w:r>
+      <w:r>
+        <w:rPr>
+          <w:rFonts w:ascii="Times New Roman" w:hAnsi="Times New Roman" w:cs="Times New Roman"/>
+          <w:sz w:val="24"/>
+          <w:szCs w:val="24"/>
+        </w:rPr>
+        <w:t xml:space="preserve"> per i dolci e non quello per il pane).</w:t>
+      </w:r>
+    </w:p>
+    <w:p>
+      <w:pPr>
+        <w:ind w:left="708"/>
+        <w:rPr>
+          <w:rFonts w:ascii="Times New Roman" w:hAnsi="Times New Roman" w:cs="Times New Roman"/>
+          <w:b/>
+          <w:color w:val="C45911" w:themeColor="accent2" w:themeShade="BF"/>
+          <w:sz w:val="28"/>
+          <w:szCs w:val="28"/>
+        </w:rPr>
+      </w:pPr>
+      <w:r>
+        <w:rPr>
+          <w:rFonts w:ascii="Times New Roman" w:hAnsi="Times New Roman" w:cs="Times New Roman"/>
+          <w:b/>
+          <w:color w:val="C45911" w:themeColor="accent2" w:themeShade="BF"/>
+          <w:sz w:val="28"/>
+          <w:szCs w:val="28"/>
+        </w:rPr>
+        <w:t>Feedback</w:t>
+      </w:r>
+      <w:bookmarkEnd w:id="7"/>
+    </w:p>
+    <w:p>
+      <w:pPr>
+        <w:ind w:left="720"/>
+        <w:outlineLvl w:val="1"/>
+        <w:rPr>
+          <w:rFonts w:ascii="Times New Roman" w:hAnsi="Times New Roman" w:cs="Times New Roman"/>
+          <w:color w:val="C45911" w:themeColor="accent2" w:themeShade="BF"/>
+          <w:sz w:val="24"/>
+          <w:szCs w:val="24"/>
+        </w:rPr>
+      </w:pPr>
+      <w:bookmarkStart w:id="8" w:name="_Toc88650603"/>
+      <w:bookmarkEnd w:id="3"/>
+      <w:r>
+        <w:rPr>
+          <w:rFonts w:ascii="Times New Roman" w:hAnsi="Times New Roman" w:cs="Times New Roman"/>
+          <w:b/>
+          <w:bCs/>
+          <w:color w:val="C45911" w:themeColor="accent2" w:themeShade="BF"/>
+          <w:sz w:val="28"/>
+          <w:szCs w:val="28"/>
+        </w:rPr>
+        <w:t>Feedback video</w:t>
+      </w:r>
+      <w:bookmarkEnd w:id="8"/>
+      <w:r>
+        <w:rPr>
+          <w:rFonts w:ascii="Times New Roman" w:hAnsi="Times New Roman" w:cs="Times New Roman"/>
+          <w:b/>
+          <w:bCs/>
+          <w:color w:val="C45911" w:themeColor="accent2" w:themeShade="BF"/>
+          <w:sz w:val="28"/>
+          <w:szCs w:val="28"/>
+        </w:rPr>
+        <w:t xml:space="preserve"> </w:t>
+      </w:r>
+    </w:p>
+    <w:p>
+      <w:pPr>
+        <w:ind w:left="720"/>
+        <w:jc w:val="both"/>
+        <w:rPr>
+          <w:rFonts w:ascii="Times New Roman" w:hAnsi="Times New Roman" w:cs="Times New Roman"/>
+          <w:sz w:val="24"/>
+          <w:szCs w:val="24"/>
+        </w:rPr>
+      </w:pPr>
+      <w:r>
+        <w:rPr>
+          <w:rFonts w:ascii="Times New Roman" w:hAnsi="Times New Roman" w:cs="Times New Roman"/>
+          <w:sz w:val="24"/>
+          <w:szCs w:val="24"/>
+        </w:rPr>
+        <w:t>In generale per evidenziare con quale oggetto stiamo per interagire, o pulsante se stiamo parlando dei menù, questi verranno circondati da un bordo colorato quando il puntatore si troverà sopra di loro; anche la pressione di un determinato tasto verrà messa in evidenza.</w:t>
+      </w:r>
+    </w:p>
+    <w:p>
+      <w:pPr>
+        <w:ind w:left="720"/>
+        <w:jc w:val="both"/>
+        <w:rPr>
+          <w:rFonts w:ascii="Times New Roman" w:hAnsi="Times New Roman" w:cs="Times New Roman"/>
+          <w:sz w:val="24"/>
+          <w:szCs w:val="24"/>
+        </w:rPr>
+      </w:pPr>
+      <w:r>
+        <w:rPr>
+          <w:rFonts w:ascii="Times New Roman" w:hAnsi="Times New Roman" w:cs="Times New Roman"/>
+          <w:sz w:val="24"/>
+          <w:szCs w:val="24"/>
+        </w:rPr>
+        <w:t>Durante le varie interazioni possibili il cursore/puntatore cambierà forma e/o colore:</w:t>
+      </w:r>
+    </w:p>
+    <w:p>
+      <w:pPr>
+        <w:ind w:left="720"/>
+        <w:jc w:val="both"/>
+        <w:rPr>
+          <w:rFonts w:ascii="Times New Roman" w:hAnsi="Times New Roman" w:cs="Times New Roman"/>
+          <w:sz w:val="24"/>
+          <w:szCs w:val="24"/>
+        </w:rPr>
+      </w:pPr>
+      <w:r>
+        <w:rPr>
+          <w:rFonts w:ascii="Times New Roman" w:hAnsi="Times New Roman" w:cs="Times New Roman"/>
+          <w:sz w:val="24"/>
+          <w:szCs w:val="24"/>
+        </w:rPr>
+        <w:t xml:space="preserve">inquadrando </w:t>
+      </w:r>
+      <w:r>
+        <w:rPr>
+          <w:rFonts w:ascii="Times New Roman" w:hAnsi="Times New Roman" w:cs="Times New Roman"/>
+          <w:sz w:val="24"/>
+          <w:szCs w:val="24"/>
+        </w:rPr>
+        <w:t xml:space="preserve">il carrello il </w:t>
+      </w:r>
+      <w:r>
+        <w:rPr>
+          <w:rFonts w:ascii="Times New Roman" w:hAnsi="Times New Roman" w:cs="Times New Roman"/>
+          <w:sz w:val="24"/>
+          <w:szCs w:val="24"/>
+        </w:rPr>
+        <w:t>puntatore assumerà la forma di un carrellino, mentre si terrà un oggetto avrà la forma di una mano chiusa e passando su uno dei commessi avrà la forma di un fumetto.</w:t>
+      </w:r>
+      <w:bookmarkStart w:id="9" w:name="_GoBack"/>
+      <w:bookmarkEnd w:id="9"/>
+      <w:r>
+        <w:rPr>
+          <w:rFonts w:ascii="Times New Roman" w:hAnsi="Times New Roman" w:cs="Times New Roman"/>
+          <w:sz w:val="24"/>
+          <w:szCs w:val="24"/>
+        </w:rPr>
+        <w:t xml:space="preserve"> </w:t>
+      </w:r>
+    </w:p>
+    <w:p>
+      <w:pPr>
+        <w:ind w:left="720"/>
+        <w:jc w:val="both"/>
+        <w:rPr>
+          <w:rFonts w:ascii="Times New Roman" w:hAnsi="Times New Roman" w:cs="Times New Roman"/>
+          <w:sz w:val="24"/>
+          <w:szCs w:val="24"/>
+        </w:rPr>
+      </w:pPr>
+      <w:r>
+        <w:rPr>
+          <w:rFonts w:ascii="Times New Roman" w:hAnsi="Times New Roman" w:cs="Times New Roman"/>
+          <w:sz w:val="24"/>
+          <w:szCs w:val="24"/>
+        </w:rPr>
+        <w:t>Mentre si inquadra un commesso il puntatore assumerà la forma di un fumetto, quando si interagisce con una bilancia la forma sarà quella di un peso (da definire) e quando stiamo puntando un prodotto, sia in gioco che nella schermata del carrello/inventario il cursore cambia colore (da definire, anche quale sia il colore base probabilmente bianco o semitrasparente, magari si ingrandisce un po’);  inoltre l’oggetto che si sta per selezionare verrà contornato da un bordino colorato (da definire il colore) e mentre si sta mantenendo il controllo su un oggetto il puntatore avrà la forma di una mano (da definire).</w:t>
+      </w:r>
+    </w:p>
+    <w:p>
+      <w:pPr>
+        <w:ind w:left="720"/>
+        <w:jc w:val="both"/>
+        <w:rPr>
+          <w:rFonts w:ascii="Times New Roman" w:hAnsi="Times New Roman" w:cs="Times New Roman"/>
+          <w:sz w:val="24"/>
+          <w:szCs w:val="24"/>
+        </w:rPr>
+      </w:pPr>
+      <w:r>
+        <w:rPr>
+          <w:rFonts w:ascii="Times New Roman" w:hAnsi="Times New Roman" w:cs="Times New Roman"/>
+          <w:sz w:val="24"/>
+          <w:szCs w:val="24"/>
+        </w:rPr>
+        <w:t xml:space="preserve">Dalla schermata del carrello sarà possibile raggiungere il pulsante di uscita per ritornare al gioco e quello per pesare frutta e verdura se si passa attraverso una bilancia, entrambi verranno </w:t>
+      </w:r>
+      <w:r>
+        <w:rPr>
+          <w:rFonts w:ascii="Times New Roman" w:hAnsi="Times New Roman" w:cs="Times New Roman"/>
+          <w:sz w:val="24"/>
+          <w:szCs w:val="24"/>
+        </w:rPr>
         <w:lastRenderedPageBreak/>
-        <w:t>MEDIA: i reparti non saranno più evidenti sulla mappa e nel pesare frutta e verdura l’utente si dovrà ricordare il numero associato a ogni prodotto (non basterà premere ENTER, da definire); inoltre la frutta e la verdura potranno avere dei difetti come ammaccature o apparire marce e in quel caso l’utente dovrà essere in grado di scartare i prodotti di questo tipo.</w:t>
-      </w:r>
-    </w:p>
-    <w:p>
-      <w:pPr>
-        <w:ind w:left="708"/>
-        <w:rPr>
-          <w:rFonts w:ascii="Times New Roman" w:hAnsi="Times New Roman" w:cs="Times New Roman"/>
-          <w:sz w:val="24"/>
-          <w:szCs w:val="24"/>
-        </w:rPr>
-      </w:pPr>
-      <w:r>
-        <w:rPr>
-          <w:rFonts w:ascii="Times New Roman" w:hAnsi="Times New Roman" w:cs="Times New Roman"/>
-          <w:sz w:val="24"/>
-          <w:szCs w:val="24"/>
-        </w:rPr>
-        <w:t xml:space="preserve">DIFFICILE: sulla lista non saranno semplicemente indicati i prodotti da reperire ma alcuni di questi saranno indicati con delle frasi del tipo: “devo fare una torta, mi serve il lievito” intendendo che la cosa da comprare è </w:t>
-      </w:r>
-      <w:r>
-        <w:rPr>
-          <w:rFonts w:ascii="Times New Roman" w:hAnsi="Times New Roman" w:cs="Times New Roman"/>
-          <w:sz w:val="24"/>
-          <w:szCs w:val="24"/>
-        </w:rPr>
-        <w:t>il</w:t>
-      </w:r>
-      <w:r>
-        <w:rPr>
-          <w:rFonts w:ascii="Times New Roman" w:hAnsi="Times New Roman" w:cs="Times New Roman"/>
-          <w:sz w:val="24"/>
-          <w:szCs w:val="24"/>
-        </w:rPr>
-        <w:t xml:space="preserve"> lievito per dolci e non quello per il pane, oppure “frutta di stagione” riconoscibile dai cartellini dei prodotti (da definire), o ancora “devo fare il bucato, prendi un detersivo" intendendone uno per vestiti.</w:t>
-      </w:r>
-    </w:p>
-    <w:p>
-      <w:pPr>
-        <w:ind w:left="708"/>
-        <w:rPr>
-          <w:rFonts w:ascii="Times New Roman" w:hAnsi="Times New Roman" w:cs="Times New Roman"/>
-          <w:sz w:val="24"/>
-          <w:szCs w:val="24"/>
-        </w:rPr>
-      </w:pPr>
-      <w:r>
-        <w:rPr>
-          <w:rFonts w:ascii="Times New Roman" w:hAnsi="Times New Roman" w:cs="Times New Roman"/>
-          <w:sz w:val="24"/>
-          <w:szCs w:val="24"/>
-        </w:rPr>
-        <w:t>Progressivamente con la difficoltà si avrà anche meno budget (da definire).</w:t>
+        <w:t>circondati da un bordino colorato (colore da definire) quando il cursore si trova posizionato su di essi.</w:t>
+      </w:r>
+    </w:p>
+    <w:p>
+      <w:pPr>
+        <w:ind w:left="720"/>
+        <w:jc w:val="both"/>
+        <w:rPr>
+          <w:rFonts w:ascii="Times New Roman" w:hAnsi="Times New Roman" w:cs="Times New Roman"/>
+          <w:sz w:val="24"/>
+          <w:szCs w:val="24"/>
+        </w:rPr>
+      </w:pPr>
+      <w:r>
+        <w:rPr>
+          <w:rFonts w:ascii="Times New Roman" w:hAnsi="Times New Roman" w:cs="Times New Roman"/>
+          <w:sz w:val="24"/>
+          <w:szCs w:val="24"/>
+        </w:rPr>
+        <w:t>Analogamente anche i tasti dei tastierini numerici delle bilance verranno bordati per far comprendere meglio quale si sta per premere; alla fine di queste operazioni inoltre verrà stampato uno scontrino/biglietto che a sua volta si illuminerà se il cursore è posizionato su di esso.</w:t>
+      </w:r>
+    </w:p>
+    <w:p>
+      <w:pPr>
+        <w:ind w:left="720"/>
+        <w:jc w:val="both"/>
+        <w:rPr>
+          <w:rFonts w:ascii="Times New Roman" w:hAnsi="Times New Roman" w:cs="Times New Roman"/>
+          <w:sz w:val="24"/>
+          <w:szCs w:val="24"/>
+        </w:rPr>
+      </w:pPr>
+      <w:r>
+        <w:rPr>
+          <w:rFonts w:ascii="Times New Roman" w:hAnsi="Times New Roman" w:cs="Times New Roman"/>
+          <w:sz w:val="24"/>
+          <w:szCs w:val="24"/>
+        </w:rPr>
+        <w:t>Anche durante le conversazioni con i commessi l’opzione su cui si posiziona il cursore sarà bordata; se si vuole procedere con il pagamento ma nell’inventario sono presenti prodotti sbagliati, in eccesso o in difetto rispetto a quelli indicati nella lista il commesso/a ci dirà che non si può procedere con il pagamento. Nella modalità facile e media i prodotti sbagliati, o in eccesso verranno segnalati (da definire) in rosso nella schermata del carrello.</w:t>
+      </w:r>
+    </w:p>
+    <w:p>
+      <w:pPr>
+        <w:ind w:left="720"/>
+        <w:jc w:val="both"/>
+        <w:rPr>
+          <w:rFonts w:ascii="Times New Roman" w:hAnsi="Times New Roman" w:cs="Times New Roman"/>
+          <w:sz w:val="24"/>
+          <w:szCs w:val="24"/>
+        </w:rPr>
+      </w:pPr>
+      <w:r>
+        <w:rPr>
+          <w:rFonts w:ascii="Times New Roman" w:hAnsi="Times New Roman" w:cs="Times New Roman"/>
+          <w:sz w:val="24"/>
+          <w:szCs w:val="24"/>
+        </w:rPr>
+        <w:t>Nella modalità facile sulla mappa saranno evidenziati i reparti in cui recarsi per trovare i prodotti presenti nella lista; inoltre, sulla mappa sarà sempre presente un indicatore della nostra posizione attuale (da definire).</w:t>
+      </w:r>
+    </w:p>
+    <w:p>
+      <w:pPr>
+        <w:ind w:left="720"/>
+        <w:jc w:val="both"/>
+        <w:rPr>
+          <w:rFonts w:ascii="Times New Roman" w:hAnsi="Times New Roman" w:cs="Times New Roman"/>
+          <w:sz w:val="24"/>
+          <w:szCs w:val="24"/>
+        </w:rPr>
+      </w:pPr>
+      <w:r>
+        <w:rPr>
+          <w:rFonts w:ascii="Times New Roman" w:hAnsi="Times New Roman" w:cs="Times New Roman"/>
+          <w:sz w:val="24"/>
+          <w:szCs w:val="24"/>
+        </w:rPr>
+        <w:t>Ogni componente della lista verrà segnato/sbarrato nel momento in cui sarà presente all’interno del carrello e quindi aprendo la lista si potrà controllare facilmente cosa manca (anche se la frutta è presente ma non pesata verrà comunque segnata, e non sarà influente la quantità di prodotto inserito nel carrello per le modalità media e difficile, da definire).</w:t>
+      </w:r>
+    </w:p>
+    <w:p>
+      <w:pPr>
+        <w:ind w:left="720"/>
+        <w:outlineLvl w:val="1"/>
+        <w:rPr>
+          <w:rFonts w:ascii="Times New Roman" w:hAnsi="Times New Roman" w:cs="Times New Roman"/>
+          <w:color w:val="C45911" w:themeColor="accent2" w:themeShade="BF"/>
+          <w:sz w:val="28"/>
+          <w:szCs w:val="28"/>
+        </w:rPr>
+      </w:pPr>
+      <w:bookmarkStart w:id="10" w:name="_Toc88650604"/>
+      <w:r>
+        <w:rPr>
+          <w:rFonts w:ascii="Times New Roman" w:hAnsi="Times New Roman" w:cs="Times New Roman"/>
+          <w:b/>
+          <w:bCs/>
+          <w:color w:val="C45911" w:themeColor="accent2" w:themeShade="BF"/>
+          <w:sz w:val="28"/>
+          <w:szCs w:val="28"/>
+        </w:rPr>
+        <w:t>Feedback audio</w:t>
+      </w:r>
+      <w:bookmarkEnd w:id="10"/>
+    </w:p>
+    <w:p>
+      <w:pPr>
+        <w:ind w:left="720"/>
+        <w:jc w:val="both"/>
+        <w:rPr>
+          <w:rFonts w:ascii="Times New Roman" w:hAnsi="Times New Roman" w:cs="Times New Roman"/>
+          <w:sz w:val="24"/>
+          <w:szCs w:val="24"/>
+        </w:rPr>
+      </w:pPr>
+      <w:r>
+        <w:rPr>
+          <w:rFonts w:ascii="Times New Roman" w:hAnsi="Times New Roman" w:cs="Times New Roman"/>
+          <w:sz w:val="24"/>
+          <w:szCs w:val="24"/>
+        </w:rPr>
+        <w:t>Rumore dei passi dell’utente (da definire), musica di sottofondo simil centro commerciale (da definire).</w:t>
+      </w:r>
+    </w:p>
+    <w:p>
+      <w:pPr>
+        <w:ind w:left="720"/>
+        <w:jc w:val="both"/>
+        <w:rPr>
+          <w:rFonts w:ascii="Times New Roman" w:hAnsi="Times New Roman" w:cs="Times New Roman"/>
+          <w:sz w:val="24"/>
+          <w:szCs w:val="24"/>
+        </w:rPr>
+      </w:pPr>
+      <w:r>
+        <w:rPr>
+          <w:rFonts w:ascii="Times New Roman" w:hAnsi="Times New Roman" w:cs="Times New Roman"/>
+          <w:sz w:val="24"/>
+          <w:szCs w:val="24"/>
+        </w:rPr>
+        <w:t>Pagamento, rumori dei vari oggetti nell’ambiente (da definire).</w:t>
+      </w:r>
+    </w:p>
+    <w:p>
+      <w:pPr>
+        <w:ind w:left="720"/>
+        <w:jc w:val="both"/>
+        <w:rPr>
+          <w:rFonts w:ascii="Times New Roman" w:hAnsi="Times New Roman" w:cs="Times New Roman"/>
+          <w:sz w:val="24"/>
+          <w:szCs w:val="24"/>
+        </w:rPr>
+      </w:pPr>
+      <w:r>
+        <w:rPr>
+          <w:rFonts w:ascii="Times New Roman" w:hAnsi="Times New Roman" w:cs="Times New Roman"/>
+          <w:sz w:val="24"/>
+          <w:szCs w:val="24"/>
+        </w:rPr>
+        <w:t>Quando viene inserito un oggetto nel carrello verrà prodotto (dal carrello stesso?) un suono, anche quando lo si rimuove; lo stesso accade quando si mette un oggetto sulla bilancia e quando viene stampato il biglietto relativo.</w:t>
+      </w:r>
+    </w:p>
+    <w:p>
+      <w:pPr>
+        <w:ind w:left="720"/>
+        <w:jc w:val="both"/>
+        <w:rPr>
+          <w:rFonts w:ascii="Times New Roman" w:hAnsi="Times New Roman" w:cs="Times New Roman"/>
+          <w:sz w:val="24"/>
+          <w:szCs w:val="24"/>
+        </w:rPr>
+      </w:pPr>
+      <w:r>
+        <w:rPr>
+          <w:rFonts w:ascii="Times New Roman" w:hAnsi="Times New Roman" w:cs="Times New Roman"/>
+          <w:sz w:val="24"/>
+          <w:szCs w:val="24"/>
+        </w:rPr>
+        <w:t>Quando si aprono mappa e lista viene riprodotto un suono (da definire), lo stesso accade nel momento di interazione con personale, bilance e carrello.</w:t>
+      </w:r>
+    </w:p>
+    <w:p>
+      <w:pPr>
+        <w:ind w:left="720"/>
+        <w:jc w:val="both"/>
+        <w:rPr>
+          <w:rFonts w:ascii="Times New Roman" w:hAnsi="Times New Roman" w:cs="Times New Roman"/>
+          <w:sz w:val="24"/>
+          <w:szCs w:val="24"/>
+        </w:rPr>
+      </w:pPr>
+      <w:r>
+        <w:rPr>
+          <w:rFonts w:ascii="Times New Roman" w:hAnsi="Times New Roman" w:cs="Times New Roman"/>
+          <w:sz w:val="24"/>
+          <w:szCs w:val="24"/>
+        </w:rPr>
+        <w:t>Nel momento in cui la lista viene completata potrebbe esserci un suono?</w:t>
       </w:r>
     </w:p>
     <w:p>
@@ -4109,7 +4620,8 @@
           <w:szCs w:val="28"/>
         </w:rPr>
       </w:pPr>
-      <w:bookmarkStart w:id="7" w:name="_Toc88650602"/>
+      <w:bookmarkStart w:id="11" w:name="_Ref88497361"/>
+      <w:bookmarkStart w:id="12" w:name="_Toc88650605"/>
       <w:r>
         <w:rPr>
           <w:rFonts w:ascii="Times New Roman" w:hAnsi="Times New Roman" w:cs="Times New Roman"/>
@@ -4118,190 +4630,334 @@
           <w:sz w:val="28"/>
           <w:szCs w:val="28"/>
         </w:rPr>
-        <w:t>Feedback</w:t>
-      </w:r>
-      <w:bookmarkEnd w:id="7"/>
+        <w:t>Ambiente Virtuale e mappe</w:t>
+      </w:r>
+      <w:bookmarkEnd w:id="11"/>
+      <w:bookmarkEnd w:id="12"/>
     </w:p>
     <w:p>
       <w:pPr>
         <w:ind w:left="720"/>
-        <w:outlineLvl w:val="1"/>
-        <w:rPr>
-          <w:rFonts w:ascii="Times New Roman" w:hAnsi="Times New Roman" w:cs="Times New Roman"/>
-          <w:color w:val="C45911" w:themeColor="accent2" w:themeShade="BF"/>
-          <w:sz w:val="24"/>
-          <w:szCs w:val="24"/>
-        </w:rPr>
-      </w:pPr>
-      <w:bookmarkStart w:id="8" w:name="_Toc88650603"/>
-      <w:bookmarkEnd w:id="3"/>
+        <w:jc w:val="both"/>
+        <w:rPr>
+          <w:rFonts w:ascii="Times New Roman" w:hAnsi="Times New Roman" w:cs="Times New Roman"/>
+          <w:sz w:val="24"/>
+          <w:szCs w:val="24"/>
+        </w:rPr>
+      </w:pPr>
+      <w:r>
+        <w:rPr>
+          <w:rFonts w:ascii="Times New Roman" w:hAnsi="Times New Roman" w:cs="Times New Roman"/>
+          <w:sz w:val="24"/>
+          <w:szCs w:val="24"/>
+        </w:rPr>
+        <w:t>Il gioco sarà ambientato in due aree con funzioni e caratteristiche differenti.</w:t>
+      </w:r>
+      <w:r>
+        <w:rPr>
+          <w:rFonts w:ascii="Times New Roman" w:hAnsi="Times New Roman" w:cs="Times New Roman"/>
+          <w:sz w:val="24"/>
+          <w:szCs w:val="24"/>
+        </w:rPr>
+        <w:br/>
+      </w:r>
+      <w:r>
+        <w:rPr>
+          <w:rFonts w:ascii="Times New Roman" w:hAnsi="Times New Roman" w:cs="Times New Roman"/>
+          <w:sz w:val="24"/>
+          <w:szCs w:val="24"/>
+        </w:rPr>
+        <w:t>La prima area (</w:t>
+      </w:r>
+      <w:r>
+        <w:rPr>
+          <w:rFonts w:ascii="Times New Roman" w:hAnsi="Times New Roman" w:cs="Times New Roman"/>
+          <w:sz w:val="24"/>
+          <w:szCs w:val="24"/>
+        </w:rPr>
+        <w:fldChar w:fldCharType="begin"/>
+      </w:r>
+      <w:r>
+        <w:rPr>
+          <w:rFonts w:ascii="Times New Roman" w:hAnsi="Times New Roman" w:cs="Times New Roman"/>
+          <w:sz w:val="24"/>
+          <w:szCs w:val="24"/>
+        </w:rPr>
+        <w:instrText xml:space="preserve"> REF _Ref88493212 \h </w:instrText>
+      </w:r>
+      <w:r>
+        <w:rPr>
+          <w:rFonts w:ascii="Times New Roman" w:hAnsi="Times New Roman" w:cs="Times New Roman"/>
+          <w:sz w:val="24"/>
+          <w:szCs w:val="24"/>
+        </w:rPr>
+      </w:r>
+      <w:r>
+        <w:rPr>
+          <w:rFonts w:ascii="Times New Roman" w:hAnsi="Times New Roman" w:cs="Times New Roman"/>
+          <w:sz w:val="24"/>
+          <w:szCs w:val="24"/>
+        </w:rPr>
+        <w:fldChar w:fldCharType="separate"/>
+      </w:r>
+      <w:r>
+        <w:t xml:space="preserve">Figura </w:t>
+      </w:r>
+      <w:r>
+        <w:rPr>
+          <w:noProof/>
+        </w:rPr>
+        <w:t>1</w:t>
+      </w:r>
+      <w:r>
+        <w:rPr>
+          <w:rFonts w:ascii="Times New Roman" w:hAnsi="Times New Roman" w:cs="Times New Roman"/>
+          <w:sz w:val="24"/>
+          <w:szCs w:val="24"/>
+        </w:rPr>
+        <w:fldChar w:fldCharType="end"/>
+      </w:r>
+      <w:r>
+        <w:rPr>
+          <w:rFonts w:ascii="Times New Roman" w:hAnsi="Times New Roman" w:cs="Times New Roman"/>
+          <w:sz w:val="24"/>
+          <w:szCs w:val="24"/>
+        </w:rPr>
+        <w:t xml:space="preserve">) è l’ingresso del </w:t>
+      </w:r>
+      <w:r>
+        <w:rPr>
+          <w:rFonts w:ascii="Times New Roman" w:hAnsi="Times New Roman" w:cs="Times New Roman"/>
+          <w:sz w:val="24"/>
+          <w:szCs w:val="24"/>
+        </w:rPr>
+        <w:t>minimarket</w:t>
+      </w:r>
+      <w:r>
+        <w:rPr>
+          <w:rFonts w:ascii="Times New Roman" w:hAnsi="Times New Roman" w:cs="Times New Roman"/>
+          <w:sz w:val="24"/>
+          <w:szCs w:val="24"/>
+        </w:rPr>
+        <w:t xml:space="preserve">, in cui il videogiocatore visualizzerà, in forma di cartellone pubblicitario, i principali comandi del gioco ed alcune informazioni preliminari. L’idea è quella di utilizzare l’ingresso al supermercato come ingresso al gioco, istruendo l’utente e preparandolo a quella che sarà l’interazione: dovrà infatti interagire con il carrello e con la porta scorrevole per poter entrare nell’area successiva. Alle spalle dell’utente </w:t>
+      </w:r>
+      <w:r>
+        <w:rPr>
+          <w:rFonts w:ascii="Times New Roman" w:hAnsi="Times New Roman" w:cs="Times New Roman"/>
+          <w:sz w:val="24"/>
+          <w:szCs w:val="24"/>
+        </w:rPr>
+        <w:t>sarà</w:t>
+      </w:r>
+      <w:r>
+        <w:rPr>
+          <w:rFonts w:ascii="Times New Roman" w:hAnsi="Times New Roman" w:cs="Times New Roman"/>
+          <w:sz w:val="24"/>
+          <w:szCs w:val="24"/>
+        </w:rPr>
+        <w:t xml:space="preserve"> posizionata un’altra porta scorrevole, non interagibile, che permette</w:t>
+      </w:r>
+      <w:r>
+        <w:rPr>
+          <w:rFonts w:ascii="Times New Roman" w:hAnsi="Times New Roman" w:cs="Times New Roman"/>
+          <w:sz w:val="24"/>
+          <w:szCs w:val="24"/>
+        </w:rPr>
+        <w:t>rà</w:t>
+      </w:r>
+      <w:r>
+        <w:rPr>
+          <w:rFonts w:ascii="Times New Roman" w:hAnsi="Times New Roman" w:cs="Times New Roman"/>
+          <w:sz w:val="24"/>
+          <w:szCs w:val="24"/>
+        </w:rPr>
+        <w:t xml:space="preserve"> di dare uno sguardo sul mondo esterno.</w:t>
+      </w:r>
+      <w:r>
+        <w:rPr>
+          <w:rFonts w:ascii="Times New Roman" w:hAnsi="Times New Roman" w:cs="Times New Roman"/>
+          <w:sz w:val="24"/>
+          <w:szCs w:val="24"/>
+        </w:rPr>
+        <w:t xml:space="preserve"> </w:t>
+      </w:r>
+      <w:r>
+        <w:rPr>
+          <w:rFonts w:ascii="Times New Roman" w:hAnsi="Times New Roman" w:cs="Times New Roman"/>
+          <w:sz w:val="24"/>
+          <w:szCs w:val="24"/>
+        </w:rPr>
+        <w:t>Con l’ingresso nella seconda area (</w:t>
+      </w:r>
+      <w:r>
+        <w:rPr>
+          <w:rFonts w:ascii="Times New Roman" w:hAnsi="Times New Roman" w:cs="Times New Roman"/>
+          <w:sz w:val="24"/>
+          <w:szCs w:val="24"/>
+        </w:rPr>
+        <w:fldChar w:fldCharType="begin"/>
+      </w:r>
+      <w:r>
+        <w:rPr>
+          <w:rFonts w:ascii="Times New Roman" w:hAnsi="Times New Roman" w:cs="Times New Roman"/>
+          <w:sz w:val="24"/>
+          <w:szCs w:val="24"/>
+        </w:rPr>
+        <w:instrText xml:space="preserve"> REF _Ref88493223 \h </w:instrText>
+      </w:r>
+      <w:r>
+        <w:rPr>
+          <w:rFonts w:ascii="Times New Roman" w:hAnsi="Times New Roman" w:cs="Times New Roman"/>
+          <w:sz w:val="24"/>
+          <w:szCs w:val="24"/>
+        </w:rPr>
+      </w:r>
+      <w:r>
+        <w:rPr>
+          <w:rFonts w:ascii="Times New Roman" w:hAnsi="Times New Roman" w:cs="Times New Roman"/>
+          <w:sz w:val="24"/>
+          <w:szCs w:val="24"/>
+        </w:rPr>
+        <w:fldChar w:fldCharType="separate"/>
+      </w:r>
+      <w:r>
+        <w:t xml:space="preserve">Figura </w:t>
+      </w:r>
+      <w:r>
+        <w:rPr>
+          <w:noProof/>
+        </w:rPr>
+        <w:t>2</w:t>
+      </w:r>
+      <w:r>
+        <w:rPr>
+          <w:rFonts w:ascii="Times New Roman" w:hAnsi="Times New Roman" w:cs="Times New Roman"/>
+          <w:sz w:val="24"/>
+          <w:szCs w:val="24"/>
+        </w:rPr>
+        <w:fldChar w:fldCharType="end"/>
+      </w:r>
+      <w:r>
+        <w:rPr>
+          <w:rFonts w:ascii="Times New Roman" w:hAnsi="Times New Roman" w:cs="Times New Roman"/>
+          <w:sz w:val="24"/>
+          <w:szCs w:val="24"/>
+        </w:rPr>
+        <w:fldChar w:fldCharType="begin"/>
+      </w:r>
+      <w:r>
+        <w:rPr>
+          <w:rFonts w:ascii="Times New Roman" w:hAnsi="Times New Roman" w:cs="Times New Roman"/>
+          <w:sz w:val="24"/>
+          <w:szCs w:val="24"/>
+        </w:rPr>
+        <w:instrText xml:space="preserve"> REF _Ref88492929 \h </w:instrText>
+      </w:r>
+      <w:r>
+        <w:rPr>
+          <w:rFonts w:ascii="Times New Roman" w:hAnsi="Times New Roman" w:cs="Times New Roman"/>
+          <w:sz w:val="24"/>
+          <w:szCs w:val="24"/>
+        </w:rPr>
+      </w:r>
+      <w:r>
+        <w:rPr>
+          <w:rFonts w:ascii="Times New Roman" w:hAnsi="Times New Roman" w:cs="Times New Roman"/>
+          <w:sz w:val="24"/>
+          <w:szCs w:val="24"/>
+        </w:rPr>
+        <w:fldChar w:fldCharType="separate"/>
+      </w:r>
       <w:r>
         <w:rPr>
           <w:rFonts w:ascii="Times New Roman" w:hAnsi="Times New Roman" w:cs="Times New Roman"/>
           <w:b/>
           <w:bCs/>
-          <w:color w:val="C45911" w:themeColor="accent2" w:themeShade="BF"/>
-          <w:sz w:val="28"/>
-          <w:szCs w:val="28"/>
-        </w:rPr>
-        <w:t>Feedback video</w:t>
-      </w:r>
-      <w:bookmarkEnd w:id="8"/>
-      <w:r>
-        <w:rPr>
-          <w:rFonts w:ascii="Times New Roman" w:hAnsi="Times New Roman" w:cs="Times New Roman"/>
-          <w:b/>
-          <w:bCs/>
-          <w:color w:val="C45911" w:themeColor="accent2" w:themeShade="BF"/>
-          <w:sz w:val="28"/>
-          <w:szCs w:val="28"/>
+          <w:sz w:val="24"/>
+          <w:szCs w:val="24"/>
+        </w:rPr>
+        <w:t>Errore. L'origine riferimento non è stata trovata.</w:t>
+      </w:r>
+      <w:r>
+        <w:rPr>
+          <w:rFonts w:ascii="Times New Roman" w:hAnsi="Times New Roman" w:cs="Times New Roman"/>
+          <w:sz w:val="24"/>
+          <w:szCs w:val="24"/>
+        </w:rPr>
+        <w:fldChar w:fldCharType="end"/>
+      </w:r>
+      <w:r>
+        <w:rPr>
+          <w:rFonts w:ascii="Times New Roman" w:hAnsi="Times New Roman" w:cs="Times New Roman"/>
+          <w:sz w:val="24"/>
+          <w:szCs w:val="24"/>
+        </w:rPr>
+        <w:t xml:space="preserve">) il gioco </w:t>
+      </w:r>
+      <w:r>
+        <w:rPr>
+          <w:rFonts w:ascii="Times New Roman" w:hAnsi="Times New Roman" w:cs="Times New Roman"/>
+          <w:sz w:val="24"/>
+          <w:szCs w:val="24"/>
+        </w:rPr>
+        <w:t>avrà</w:t>
+      </w:r>
+      <w:r>
+        <w:rPr>
+          <w:rFonts w:ascii="Times New Roman" w:hAnsi="Times New Roman" w:cs="Times New Roman"/>
+          <w:sz w:val="24"/>
+          <w:szCs w:val="24"/>
+        </w:rPr>
+        <w:t xml:space="preserve"> inizio. La struttura del supermercato </w:t>
+      </w:r>
+      <w:r>
+        <w:rPr>
+          <w:rFonts w:ascii="Times New Roman" w:hAnsi="Times New Roman" w:cs="Times New Roman"/>
+          <w:sz w:val="24"/>
+          <w:szCs w:val="24"/>
+        </w:rPr>
+        <w:t>è</w:t>
+      </w:r>
+      <w:r>
+        <w:rPr>
+          <w:rFonts w:ascii="Times New Roman" w:hAnsi="Times New Roman" w:cs="Times New Roman"/>
+          <w:sz w:val="24"/>
+          <w:szCs w:val="24"/>
+        </w:rPr>
+        <w:t xml:space="preserve"> una struttura pensata per affinare le capacità di memorizzazione, da parte del bambino, di uno spazio che non cambia ma in cui è necessario orientarsi.</w:t>
+      </w:r>
+      <w:r>
+        <w:rPr>
+          <w:rFonts w:ascii="Times New Roman" w:hAnsi="Times New Roman" w:cs="Times New Roman"/>
+          <w:sz w:val="24"/>
+          <w:szCs w:val="24"/>
         </w:rPr>
         <w:t xml:space="preserve"> </w:t>
       </w:r>
-    </w:p>
-    <w:p>
-      <w:pPr>
-        <w:ind w:left="720"/>
-        <w:jc w:val="both"/>
-        <w:rPr>
-          <w:rFonts w:ascii="Times New Roman" w:hAnsi="Times New Roman" w:cs="Times New Roman"/>
-          <w:sz w:val="24"/>
-          <w:szCs w:val="24"/>
-        </w:rPr>
-      </w:pPr>
-      <w:r>
-        <w:rPr>
-          <w:rFonts w:ascii="Times New Roman" w:hAnsi="Times New Roman" w:cs="Times New Roman"/>
-          <w:sz w:val="24"/>
-          <w:szCs w:val="24"/>
-        </w:rPr>
-        <w:t>Pressione dei tasti nei menù (da definire), per visualizzare quale si sta per premere ci sarà un bordino colorato attorno allo stesso.</w:t>
-      </w:r>
-    </w:p>
-    <w:p>
-      <w:pPr>
-        <w:ind w:left="720"/>
-        <w:jc w:val="both"/>
-        <w:rPr>
-          <w:rFonts w:ascii="Times New Roman" w:hAnsi="Times New Roman" w:cs="Times New Roman"/>
-          <w:sz w:val="24"/>
-          <w:szCs w:val="24"/>
-        </w:rPr>
-      </w:pPr>
-      <w:r>
-        <w:rPr>
-          <w:rFonts w:ascii="Times New Roman" w:hAnsi="Times New Roman" w:cs="Times New Roman"/>
-          <w:sz w:val="24"/>
-          <w:szCs w:val="24"/>
-        </w:rPr>
-        <w:t>Quando inquadriamo il carrello il cursore cambia forma e assume quella di un carrellino (da definire); sul display del carrello sarà visualizzato il nostro budget e il totale del contenuto del carrello per avere un confronto immediato (si può anche mettere a schermo in un angolo il nostro budget), e quando inseriamo un prodotto nel carrello si illuminerà di verde (da definire).</w:t>
-      </w:r>
-    </w:p>
-    <w:p>
-      <w:pPr>
-        <w:ind w:left="720"/>
-        <w:jc w:val="both"/>
-        <w:rPr>
-          <w:rFonts w:ascii="Times New Roman" w:hAnsi="Times New Roman" w:cs="Times New Roman"/>
-          <w:sz w:val="24"/>
-          <w:szCs w:val="24"/>
-        </w:rPr>
-      </w:pPr>
-      <w:r>
-        <w:rPr>
-          <w:rFonts w:ascii="Times New Roman" w:hAnsi="Times New Roman" w:cs="Times New Roman"/>
-          <w:sz w:val="24"/>
-          <w:szCs w:val="24"/>
-        </w:rPr>
-        <w:t>Mentre si inquadra un commesso il puntatore assumerà la forma di un fumetto, quando si interagisce con una bilancia la forma sarà quella di un peso (da definire) e quando stiamo puntando un prodotto, sia in gioco che nella schermata del carrello/inventario il cursore cambia colore (da definire, anche quale sia il colore base probabilmente bianco o semitrasparente, magari si ingrandisce un po’);  inoltre l’oggetto che si sta per selezionare verrà contornato da un bordino colorato (da definire il colore) e mentre si sta mantenendo il controllo su un oggetto il puntatore avrà la forma di una mano (da definire).</w:t>
-      </w:r>
-    </w:p>
-    <w:p>
-      <w:pPr>
-        <w:ind w:left="720"/>
-        <w:jc w:val="both"/>
-        <w:rPr>
-          <w:rFonts w:ascii="Times New Roman" w:hAnsi="Times New Roman" w:cs="Times New Roman"/>
-          <w:sz w:val="24"/>
-          <w:szCs w:val="24"/>
-        </w:rPr>
-      </w:pPr>
-      <w:r>
-        <w:rPr>
-          <w:rFonts w:ascii="Times New Roman" w:hAnsi="Times New Roman" w:cs="Times New Roman"/>
-          <w:sz w:val="24"/>
-          <w:szCs w:val="24"/>
-        </w:rPr>
-        <w:t>Pagamento (da definire).</w:t>
-      </w:r>
-    </w:p>
-    <w:p>
-      <w:pPr>
-        <w:ind w:left="720"/>
-        <w:jc w:val="both"/>
-        <w:rPr>
-          <w:rFonts w:ascii="Times New Roman" w:hAnsi="Times New Roman" w:cs="Times New Roman"/>
-          <w:sz w:val="24"/>
-          <w:szCs w:val="24"/>
-        </w:rPr>
-      </w:pPr>
-      <w:r>
-        <w:rPr>
-          <w:rFonts w:ascii="Times New Roman" w:hAnsi="Times New Roman" w:cs="Times New Roman"/>
-          <w:sz w:val="24"/>
-          <w:szCs w:val="24"/>
-        </w:rPr>
-        <w:t>Dalla schermata del carrello sarà possibile raggiungere il pulsante di uscita per ritornare al gioco e quello per pesare frutta e verdura se si passa attraverso una bilancia, entrambi verranno circondati da un bordino colorato (colore da definire) quando il cursore si trova posizionato su di essi.</w:t>
-      </w:r>
-    </w:p>
-    <w:p>
-      <w:pPr>
-        <w:ind w:left="720"/>
-        <w:jc w:val="both"/>
-        <w:rPr>
-          <w:rFonts w:ascii="Times New Roman" w:hAnsi="Times New Roman" w:cs="Times New Roman"/>
-          <w:sz w:val="24"/>
-          <w:szCs w:val="24"/>
-        </w:rPr>
-      </w:pPr>
-      <w:r>
-        <w:rPr>
-          <w:rFonts w:ascii="Times New Roman" w:hAnsi="Times New Roman" w:cs="Times New Roman"/>
-          <w:sz w:val="24"/>
-          <w:szCs w:val="24"/>
-        </w:rPr>
-        <w:t>Analogamente anche i tasti dei tastierini numerici delle bilance verranno bordati per far comprendere meglio quale si sta per premere; alla fine di queste operazioni inoltre verrà stampato uno scontrino/biglietto che a sua volta si illuminerà se il cursore è posizionato su di esso.</w:t>
-      </w:r>
-    </w:p>
-    <w:p>
-      <w:pPr>
-        <w:ind w:left="720"/>
-        <w:jc w:val="both"/>
-        <w:rPr>
-          <w:rFonts w:ascii="Times New Roman" w:hAnsi="Times New Roman" w:cs="Times New Roman"/>
-          <w:sz w:val="24"/>
-          <w:szCs w:val="24"/>
-        </w:rPr>
-      </w:pPr>
-      <w:r>
-        <w:rPr>
-          <w:rFonts w:ascii="Times New Roman" w:hAnsi="Times New Roman" w:cs="Times New Roman"/>
-          <w:sz w:val="24"/>
-          <w:szCs w:val="24"/>
-        </w:rPr>
-        <w:t>Anche durante le conversazioni con i commessi l’opzione su cui si posiziona il cursore sarà bordata; se si vuole procedere con il pagamento ma nell’inventario sono presenti prodotti sbagliati, in eccesso o in difetto rispetto a quelli indicati nella lista il commesso/a ci dirà che non si può procedere con il pagamento. Nella modalità facile e media i prodotti sbagliati, o in eccesso verranno segnalati (da definire) in rosso nella schermata del carrello.</w:t>
-      </w:r>
-    </w:p>
-    <w:p>
-      <w:pPr>
-        <w:ind w:left="720"/>
-        <w:jc w:val="both"/>
-        <w:rPr>
-          <w:rFonts w:ascii="Times New Roman" w:hAnsi="Times New Roman" w:cs="Times New Roman"/>
-          <w:sz w:val="24"/>
-          <w:szCs w:val="24"/>
-        </w:rPr>
-      </w:pPr>
+      <w:r>
+        <w:rPr>
+          <w:rFonts w:ascii="Times New Roman" w:hAnsi="Times New Roman" w:cs="Times New Roman"/>
+          <w:sz w:val="24"/>
+          <w:szCs w:val="24"/>
+        </w:rPr>
+        <w:t xml:space="preserve">La mappa di gioco emula quella di un normale </w:t>
+      </w:r>
+      <w:r>
+        <w:rPr>
+          <w:rFonts w:ascii="Times New Roman" w:hAnsi="Times New Roman" w:cs="Times New Roman"/>
+          <w:sz w:val="24"/>
+          <w:szCs w:val="24"/>
+        </w:rPr>
+        <w:t>minimarket</w:t>
+      </w:r>
+      <w:r>
+        <w:rPr>
+          <w:rFonts w:ascii="Times New Roman" w:hAnsi="Times New Roman" w:cs="Times New Roman"/>
+          <w:sz w:val="24"/>
+          <w:szCs w:val="24"/>
+        </w:rPr>
+        <w:t xml:space="preserve"> con diverse sezioni, indicate da appositi cartelli lungo i corridoi. Le </w:t>
+      </w:r>
       <w:r>
         <w:rPr>
           <w:rFonts w:ascii="Times New Roman" w:hAnsi="Times New Roman" w:cs="Times New Roman"/>
@@ -4309,501 +4965,7 @@
           <w:szCs w:val="24"/>
         </w:rPr>
         <w:lastRenderedPageBreak/>
-        <w:t>Nella modalità facile sulla mappa saranno evidenziati i reparti in cui recarsi per trovare i prodotti presenti nella lista; inoltre, sulla mappa sarà sempre presente un indicatore della nostra posizione attuale (da definire).</w:t>
-      </w:r>
-    </w:p>
-    <w:p>
-      <w:pPr>
-        <w:ind w:left="720"/>
-        <w:jc w:val="both"/>
-        <w:rPr>
-          <w:rFonts w:ascii="Times New Roman" w:hAnsi="Times New Roman" w:cs="Times New Roman"/>
-          <w:sz w:val="24"/>
-          <w:szCs w:val="24"/>
-        </w:rPr>
-      </w:pPr>
-      <w:r>
-        <w:rPr>
-          <w:rFonts w:ascii="Times New Roman" w:hAnsi="Times New Roman" w:cs="Times New Roman"/>
-          <w:sz w:val="24"/>
-          <w:szCs w:val="24"/>
-        </w:rPr>
-        <w:t>Ogni componente della lista verrà segnato/sbarrato nel momento in cui sarà presente all’interno del carrello e quindi aprendo la lista si potrà controllare facilmente cosa manca (anche se la frutta è presente ma non pesata verrà comunque segnata, e non sarà influente la quantità di prodotto inserito nel carrello per le modalità media e difficile, da definire).</w:t>
-      </w:r>
-    </w:p>
-    <w:p>
-      <w:pPr>
-        <w:ind w:left="720"/>
-        <w:outlineLvl w:val="1"/>
-        <w:rPr>
-          <w:rFonts w:ascii="Times New Roman" w:hAnsi="Times New Roman" w:cs="Times New Roman"/>
-          <w:color w:val="C45911" w:themeColor="accent2" w:themeShade="BF"/>
-          <w:sz w:val="28"/>
-          <w:szCs w:val="28"/>
-        </w:rPr>
-      </w:pPr>
-      <w:bookmarkStart w:id="9" w:name="_Toc88650604"/>
-      <w:r>
-        <w:rPr>
-          <w:rFonts w:ascii="Times New Roman" w:hAnsi="Times New Roman" w:cs="Times New Roman"/>
-          <w:b/>
-          <w:bCs/>
-          <w:color w:val="C45911" w:themeColor="accent2" w:themeShade="BF"/>
-          <w:sz w:val="28"/>
-          <w:szCs w:val="28"/>
-        </w:rPr>
-        <w:t>Feedback audio</w:t>
-      </w:r>
-      <w:bookmarkEnd w:id="9"/>
-    </w:p>
-    <w:p>
-      <w:pPr>
-        <w:ind w:left="720"/>
-        <w:jc w:val="both"/>
-        <w:rPr>
-          <w:rFonts w:ascii="Times New Roman" w:hAnsi="Times New Roman" w:cs="Times New Roman"/>
-          <w:sz w:val="24"/>
-          <w:szCs w:val="24"/>
-        </w:rPr>
-      </w:pPr>
-      <w:r>
-        <w:rPr>
-          <w:rFonts w:ascii="Times New Roman" w:hAnsi="Times New Roman" w:cs="Times New Roman"/>
-          <w:sz w:val="24"/>
-          <w:szCs w:val="24"/>
-        </w:rPr>
-        <w:t>Rumore dei passi dell’utente (da definire), musica di sottofondo simil centro commerciale (da definire).</w:t>
-      </w:r>
-    </w:p>
-    <w:p>
-      <w:pPr>
-        <w:ind w:left="720"/>
-        <w:jc w:val="both"/>
-        <w:rPr>
-          <w:rFonts w:ascii="Times New Roman" w:hAnsi="Times New Roman" w:cs="Times New Roman"/>
-          <w:sz w:val="24"/>
-          <w:szCs w:val="24"/>
-        </w:rPr>
-      </w:pPr>
-      <w:r>
-        <w:rPr>
-          <w:rFonts w:ascii="Times New Roman" w:hAnsi="Times New Roman" w:cs="Times New Roman"/>
-          <w:sz w:val="24"/>
-          <w:szCs w:val="24"/>
-        </w:rPr>
-        <w:t>Pagamento, rumori dei vari oggetti nell’ambiente (da definire).</w:t>
-      </w:r>
-    </w:p>
-    <w:p>
-      <w:pPr>
-        <w:ind w:left="720"/>
-        <w:jc w:val="both"/>
-        <w:rPr>
-          <w:rFonts w:ascii="Times New Roman" w:hAnsi="Times New Roman" w:cs="Times New Roman"/>
-          <w:sz w:val="24"/>
-          <w:szCs w:val="24"/>
-        </w:rPr>
-      </w:pPr>
-      <w:r>
-        <w:rPr>
-          <w:rFonts w:ascii="Times New Roman" w:hAnsi="Times New Roman" w:cs="Times New Roman"/>
-          <w:sz w:val="24"/>
-          <w:szCs w:val="24"/>
-        </w:rPr>
-        <w:t>Quando viene inserito un oggetto nel carrello verrà prodotto (dal carrello stesso?) un suono, anche quando lo si rimuove; lo stesso accade quando si mette un oggetto sulla bilancia e quando viene stampato il biglietto relativo.</w:t>
-      </w:r>
-    </w:p>
-    <w:p>
-      <w:pPr>
-        <w:ind w:left="720"/>
-        <w:jc w:val="both"/>
-        <w:rPr>
-          <w:rFonts w:ascii="Times New Roman" w:hAnsi="Times New Roman" w:cs="Times New Roman"/>
-          <w:sz w:val="24"/>
-          <w:szCs w:val="24"/>
-        </w:rPr>
-      </w:pPr>
-      <w:r>
-        <w:rPr>
-          <w:rFonts w:ascii="Times New Roman" w:hAnsi="Times New Roman" w:cs="Times New Roman"/>
-          <w:sz w:val="24"/>
-          <w:szCs w:val="24"/>
-        </w:rPr>
-        <w:t>Quando si aprono mappa e lista viene riprodotto un suono (da definire), lo stesso accade nel momento di interazione con personale, bilance e carrello.</w:t>
-      </w:r>
-    </w:p>
-    <w:p>
-      <w:pPr>
-        <w:ind w:left="720"/>
-        <w:jc w:val="both"/>
-        <w:rPr>
-          <w:rFonts w:ascii="Times New Roman" w:hAnsi="Times New Roman" w:cs="Times New Roman"/>
-          <w:sz w:val="24"/>
-          <w:szCs w:val="24"/>
-        </w:rPr>
-      </w:pPr>
-      <w:r>
-        <w:rPr>
-          <w:rFonts w:ascii="Times New Roman" w:hAnsi="Times New Roman" w:cs="Times New Roman"/>
-          <w:sz w:val="24"/>
-          <w:szCs w:val="24"/>
-        </w:rPr>
-        <w:t>Nel momento in cui la lista viene completata potrebbe esserci un suono?</w:t>
-      </w:r>
-    </w:p>
-    <w:p>
-      <w:pPr>
-        <w:pStyle w:val="Paragrafoelenco"/>
-        <w:numPr>
-          <w:ilvl w:val="0"/>
-          <w:numId w:val="5"/>
-        </w:numPr>
-        <w:outlineLvl w:val="0"/>
-        <w:rPr>
-          <w:rFonts w:ascii="Times New Roman" w:hAnsi="Times New Roman" w:cs="Times New Roman"/>
-          <w:b/>
-          <w:color w:val="C45911" w:themeColor="accent2" w:themeShade="BF"/>
-          <w:sz w:val="28"/>
-          <w:szCs w:val="28"/>
-        </w:rPr>
-      </w:pPr>
-      <w:bookmarkStart w:id="10" w:name="_Ref88497361"/>
-      <w:bookmarkStart w:id="11" w:name="_Toc88650605"/>
-      <w:r>
-        <w:rPr>
-          <w:rFonts w:ascii="Times New Roman" w:hAnsi="Times New Roman" w:cs="Times New Roman"/>
-          <w:b/>
-          <w:color w:val="C45911" w:themeColor="accent2" w:themeShade="BF"/>
-          <w:sz w:val="28"/>
-          <w:szCs w:val="28"/>
-        </w:rPr>
-        <w:t>Ambiente Virtuale e mappe</w:t>
-      </w:r>
-      <w:bookmarkEnd w:id="10"/>
-      <w:bookmarkEnd w:id="11"/>
-    </w:p>
-    <w:p>
-      <w:pPr>
-        <w:ind w:left="720"/>
-        <w:jc w:val="both"/>
-        <w:rPr>
-          <w:rFonts w:ascii="Times New Roman" w:hAnsi="Times New Roman" w:cs="Times New Roman"/>
-          <w:sz w:val="24"/>
-          <w:szCs w:val="24"/>
-        </w:rPr>
-      </w:pPr>
-      <w:r>
-        <w:rPr>
-          <w:rFonts w:ascii="Times New Roman" w:hAnsi="Times New Roman" w:cs="Times New Roman"/>
-          <w:sz w:val="24"/>
-          <w:szCs w:val="24"/>
-        </w:rPr>
-        <w:t>Il gioco sarà ambientato in due aree con funzioni e caratteristiche differenti.</w:t>
-      </w:r>
-      <w:r>
-        <w:rPr>
-          <w:rFonts w:ascii="Times New Roman" w:hAnsi="Times New Roman" w:cs="Times New Roman"/>
-          <w:sz w:val="24"/>
-          <w:szCs w:val="24"/>
-        </w:rPr>
-        <w:br/>
-      </w:r>
-      <w:r>
-        <w:rPr>
-          <w:rFonts w:ascii="Times New Roman" w:hAnsi="Times New Roman" w:cs="Times New Roman"/>
-          <w:sz w:val="24"/>
-          <w:szCs w:val="24"/>
-        </w:rPr>
-        <w:t>La prima area (</w:t>
-      </w:r>
-      <w:r>
-        <w:rPr>
-          <w:rFonts w:ascii="Times New Roman" w:hAnsi="Times New Roman" w:cs="Times New Roman"/>
-          <w:sz w:val="24"/>
-          <w:szCs w:val="24"/>
-        </w:rPr>
-        <w:fldChar w:fldCharType="begin"/>
-      </w:r>
-      <w:r>
-        <w:rPr>
-          <w:rFonts w:ascii="Times New Roman" w:hAnsi="Times New Roman" w:cs="Times New Roman"/>
-          <w:sz w:val="24"/>
-          <w:szCs w:val="24"/>
-        </w:rPr>
-        <w:instrText xml:space="preserve"> REF _Ref88493212 \h </w:instrText>
-      </w:r>
-      <w:r>
-        <w:rPr>
-          <w:rFonts w:ascii="Times New Roman" w:hAnsi="Times New Roman" w:cs="Times New Roman"/>
-          <w:sz w:val="24"/>
-          <w:szCs w:val="24"/>
-        </w:rPr>
-      </w:r>
-      <w:r>
-        <w:rPr>
-          <w:rFonts w:ascii="Times New Roman" w:hAnsi="Times New Roman" w:cs="Times New Roman"/>
-          <w:sz w:val="24"/>
-          <w:szCs w:val="24"/>
-        </w:rPr>
-        <w:fldChar w:fldCharType="separate"/>
-      </w:r>
-      <w:r>
-        <w:t xml:space="preserve">Figura </w:t>
-      </w:r>
-      <w:r>
-        <w:rPr>
-          <w:noProof/>
-        </w:rPr>
-        <w:t>1</w:t>
-      </w:r>
-      <w:r>
-        <w:rPr>
-          <w:rFonts w:ascii="Times New Roman" w:hAnsi="Times New Roman" w:cs="Times New Roman"/>
-          <w:sz w:val="24"/>
-          <w:szCs w:val="24"/>
-        </w:rPr>
-        <w:fldChar w:fldCharType="end"/>
-      </w:r>
-      <w:r>
-        <w:rPr>
-          <w:rFonts w:ascii="Times New Roman" w:hAnsi="Times New Roman" w:cs="Times New Roman"/>
-          <w:sz w:val="24"/>
-          <w:szCs w:val="24"/>
-        </w:rPr>
-        <w:t xml:space="preserve">) è l’ingresso del </w:t>
-      </w:r>
-      <w:r>
-        <w:rPr>
-          <w:rFonts w:ascii="Times New Roman" w:hAnsi="Times New Roman" w:cs="Times New Roman"/>
-          <w:sz w:val="24"/>
-          <w:szCs w:val="24"/>
-        </w:rPr>
-        <w:t>minimarket</w:t>
-      </w:r>
-      <w:r>
-        <w:rPr>
-          <w:rFonts w:ascii="Times New Roman" w:hAnsi="Times New Roman" w:cs="Times New Roman"/>
-          <w:sz w:val="24"/>
-          <w:szCs w:val="24"/>
-        </w:rPr>
-        <w:t xml:space="preserve">, in cui il videogiocatore visualizzerà, in forma di cartellone pubblicitario, i principali comandi del gioco ed alcune informazioni preliminari. L’idea è quella di utilizzare l’ingresso al supermercato come ingresso al gioco, istruendo l’utente e preparandolo a quella che sarà l’interazione: dovrà infatti interagire con il carrello e con la porta scorrevole per poter entrare nell’area successiva. Alle spalle dell’utente </w:t>
-      </w:r>
-      <w:r>
-        <w:rPr>
-          <w:rFonts w:ascii="Times New Roman" w:hAnsi="Times New Roman" w:cs="Times New Roman"/>
-          <w:sz w:val="24"/>
-          <w:szCs w:val="24"/>
-        </w:rPr>
-        <w:t>sarà</w:t>
-      </w:r>
-      <w:r>
-        <w:rPr>
-          <w:rFonts w:ascii="Times New Roman" w:hAnsi="Times New Roman" w:cs="Times New Roman"/>
-          <w:sz w:val="24"/>
-          <w:szCs w:val="24"/>
-        </w:rPr>
-        <w:t xml:space="preserve"> posizionata un’altra porta scorrevole, non interagibile, che permette</w:t>
-      </w:r>
-      <w:r>
-        <w:rPr>
-          <w:rFonts w:ascii="Times New Roman" w:hAnsi="Times New Roman" w:cs="Times New Roman"/>
-          <w:sz w:val="24"/>
-          <w:szCs w:val="24"/>
-        </w:rPr>
-        <w:t>rà</w:t>
-      </w:r>
-      <w:r>
-        <w:rPr>
-          <w:rFonts w:ascii="Times New Roman" w:hAnsi="Times New Roman" w:cs="Times New Roman"/>
-          <w:sz w:val="24"/>
-          <w:szCs w:val="24"/>
-        </w:rPr>
-        <w:t xml:space="preserve"> di dare uno sguardo sul mondo esterno.</w:t>
-      </w:r>
-      <w:r>
-        <w:rPr>
-          <w:rFonts w:ascii="Times New Roman" w:hAnsi="Times New Roman" w:cs="Times New Roman"/>
-          <w:sz w:val="24"/>
-          <w:szCs w:val="24"/>
-        </w:rPr>
-        <w:t xml:space="preserve"> </w:t>
-      </w:r>
-      <w:r>
-        <w:rPr>
-          <w:rFonts w:ascii="Times New Roman" w:hAnsi="Times New Roman" w:cs="Times New Roman"/>
-          <w:sz w:val="24"/>
-          <w:szCs w:val="24"/>
-        </w:rPr>
-        <w:t>Con l’ingresso nella seconda area (</w:t>
-      </w:r>
-      <w:r>
-        <w:rPr>
-          <w:rFonts w:ascii="Times New Roman" w:hAnsi="Times New Roman" w:cs="Times New Roman"/>
-          <w:sz w:val="24"/>
-          <w:szCs w:val="24"/>
-        </w:rPr>
-        <w:fldChar w:fldCharType="begin"/>
-      </w:r>
-      <w:r>
-        <w:rPr>
-          <w:rFonts w:ascii="Times New Roman" w:hAnsi="Times New Roman" w:cs="Times New Roman"/>
-          <w:sz w:val="24"/>
-          <w:szCs w:val="24"/>
-        </w:rPr>
-        <w:instrText xml:space="preserve"> REF _Ref88493223 \h </w:instrText>
-      </w:r>
-      <w:r>
-        <w:rPr>
-          <w:rFonts w:ascii="Times New Roman" w:hAnsi="Times New Roman" w:cs="Times New Roman"/>
-          <w:sz w:val="24"/>
-          <w:szCs w:val="24"/>
-        </w:rPr>
-      </w:r>
-      <w:r>
-        <w:rPr>
-          <w:rFonts w:ascii="Times New Roman" w:hAnsi="Times New Roman" w:cs="Times New Roman"/>
-          <w:sz w:val="24"/>
-          <w:szCs w:val="24"/>
-        </w:rPr>
-        <w:fldChar w:fldCharType="separate"/>
-      </w:r>
-      <w:r>
-        <w:t xml:space="preserve">Figura </w:t>
-      </w:r>
-      <w:r>
-        <w:rPr>
-          <w:noProof/>
-        </w:rPr>
-        <w:t>2</w:t>
-      </w:r>
-      <w:r>
-        <w:rPr>
-          <w:rFonts w:ascii="Times New Roman" w:hAnsi="Times New Roman" w:cs="Times New Roman"/>
-          <w:sz w:val="24"/>
-          <w:szCs w:val="24"/>
-        </w:rPr>
-        <w:fldChar w:fldCharType="end"/>
-      </w:r>
-      <w:r>
-        <w:rPr>
-          <w:rFonts w:ascii="Times New Roman" w:hAnsi="Times New Roman" w:cs="Times New Roman"/>
-          <w:sz w:val="24"/>
-          <w:szCs w:val="24"/>
-        </w:rPr>
-        <w:fldChar w:fldCharType="begin"/>
-      </w:r>
-      <w:r>
-        <w:rPr>
-          <w:rFonts w:ascii="Times New Roman" w:hAnsi="Times New Roman" w:cs="Times New Roman"/>
-          <w:sz w:val="24"/>
-          <w:szCs w:val="24"/>
-        </w:rPr>
-        <w:instrText xml:space="preserve"> REF _Ref88492929 \h </w:instrText>
-      </w:r>
-      <w:r>
-        <w:rPr>
-          <w:rFonts w:ascii="Times New Roman" w:hAnsi="Times New Roman" w:cs="Times New Roman"/>
-          <w:sz w:val="24"/>
-          <w:szCs w:val="24"/>
-        </w:rPr>
-      </w:r>
-      <w:r>
-        <w:rPr>
-          <w:rFonts w:ascii="Times New Roman" w:hAnsi="Times New Roman" w:cs="Times New Roman"/>
-          <w:sz w:val="24"/>
-          <w:szCs w:val="24"/>
-        </w:rPr>
-        <w:fldChar w:fldCharType="separate"/>
-      </w:r>
-      <w:r>
-        <w:rPr>
-          <w:rFonts w:ascii="Times New Roman" w:hAnsi="Times New Roman" w:cs="Times New Roman"/>
-          <w:b/>
-          <w:bCs/>
-          <w:sz w:val="24"/>
-          <w:szCs w:val="24"/>
-        </w:rPr>
-        <w:t>Errore. L'origine riferimento non è stata trovata.</w:t>
-      </w:r>
-      <w:r>
-        <w:rPr>
-          <w:rFonts w:ascii="Times New Roman" w:hAnsi="Times New Roman" w:cs="Times New Roman"/>
-          <w:sz w:val="24"/>
-          <w:szCs w:val="24"/>
-        </w:rPr>
-        <w:fldChar w:fldCharType="end"/>
-      </w:r>
-      <w:r>
-        <w:rPr>
-          <w:rFonts w:ascii="Times New Roman" w:hAnsi="Times New Roman" w:cs="Times New Roman"/>
-          <w:sz w:val="24"/>
-          <w:szCs w:val="24"/>
-        </w:rPr>
-        <w:t xml:space="preserve">) il gioco </w:t>
-      </w:r>
-      <w:r>
-        <w:rPr>
-          <w:rFonts w:ascii="Times New Roman" w:hAnsi="Times New Roman" w:cs="Times New Roman"/>
-          <w:sz w:val="24"/>
-          <w:szCs w:val="24"/>
-        </w:rPr>
-        <w:t>avrà</w:t>
-      </w:r>
-      <w:r>
-        <w:rPr>
-          <w:rFonts w:ascii="Times New Roman" w:hAnsi="Times New Roman" w:cs="Times New Roman"/>
-          <w:sz w:val="24"/>
-          <w:szCs w:val="24"/>
-        </w:rPr>
-        <w:t xml:space="preserve"> inizio. La struttura del supermercato </w:t>
-      </w:r>
-      <w:r>
-        <w:rPr>
-          <w:rFonts w:ascii="Times New Roman" w:hAnsi="Times New Roman" w:cs="Times New Roman"/>
-          <w:sz w:val="24"/>
-          <w:szCs w:val="24"/>
-        </w:rPr>
-        <w:t>è</w:t>
-      </w:r>
-      <w:r>
-        <w:rPr>
-          <w:rFonts w:ascii="Times New Roman" w:hAnsi="Times New Roman" w:cs="Times New Roman"/>
-          <w:sz w:val="24"/>
-          <w:szCs w:val="24"/>
-        </w:rPr>
-        <w:t xml:space="preserve"> una struttura pensata per affinare le capacità di memorizzazione, da parte del bambino, di uno spazio che non cambia ma in cui è necessario orientarsi.</w:t>
-      </w:r>
-      <w:r>
-        <w:rPr>
-          <w:rFonts w:ascii="Times New Roman" w:hAnsi="Times New Roman" w:cs="Times New Roman"/>
-          <w:sz w:val="24"/>
-          <w:szCs w:val="24"/>
-        </w:rPr>
-        <w:t xml:space="preserve"> </w:t>
-      </w:r>
-      <w:r>
-        <w:rPr>
-          <w:rFonts w:ascii="Times New Roman" w:hAnsi="Times New Roman" w:cs="Times New Roman"/>
-          <w:sz w:val="24"/>
-          <w:szCs w:val="24"/>
-        </w:rPr>
-        <w:t xml:space="preserve">La mappa di gioco emula quella di un normale </w:t>
-      </w:r>
-      <w:r>
-        <w:rPr>
-          <w:rFonts w:ascii="Times New Roman" w:hAnsi="Times New Roman" w:cs="Times New Roman"/>
-          <w:sz w:val="24"/>
-          <w:szCs w:val="24"/>
-        </w:rPr>
-        <w:t>minimarket</w:t>
-      </w:r>
-      <w:r>
-        <w:rPr>
-          <w:rFonts w:ascii="Times New Roman" w:hAnsi="Times New Roman" w:cs="Times New Roman"/>
-          <w:sz w:val="24"/>
-          <w:szCs w:val="24"/>
-        </w:rPr>
-        <w:t xml:space="preserve"> con diverse sezioni, indicate da appositi cartelli lungo i corridoi. Le aree sono sette: area frigo e surgelati, area carni e pesce, area colazione e dolciumi, area igiene personale e della casa, area pasta e dispensa, area frutta e verdura ed area bibite.</w:t>
+        <w:t>aree sono sette: area frigo e surgelati, area carni e pesce, area colazione e dolciumi, area igiene personale e della casa, area pasta e dispensa, area frutta e verdura ed area bibite.</w:t>
       </w:r>
       <w:r>
         <w:rPr>
@@ -4905,8 +5067,8 @@
             <w:r>
               <w:rPr>
                 <w:noProof/>
-              </w:rPr>
-              <w:lastRenderedPageBreak/>
+                <w:lang w:eastAsia="it-IT"/>
+              </w:rPr>
               <mc:AlternateContent>
                 <mc:Choice Requires="wps">
                   <w:drawing>
@@ -4955,32 +5117,19 @@
                                       <w:szCs w:val="24"/>
                                     </w:rPr>
                                   </w:pPr>
-                                  <w:bookmarkStart w:id="12" w:name="_Ref88493212"/>
+                                  <w:bookmarkStart w:id="13" w:name="_Ref88493212"/>
                                   <w:r>
                                     <w:t xml:space="preserve">Figura </w:t>
                                   </w:r>
-                                  <w:r>
-                                    <w:fldChar w:fldCharType="begin"/>
-                                  </w:r>
-                                  <w:r>
-                                    <w:instrText xml:space="preserve"> SEQ Figura \* ARABIC </w:instrText>
-                                  </w:r>
-                                  <w:r>
-                                    <w:fldChar w:fldCharType="separate"/>
-                                  </w:r>
-                                  <w:r>
-                                    <w:rPr>
-                                      <w:noProof/>
-                                    </w:rPr>
-                                    <w:t>1</w:t>
-                                  </w:r>
-                                  <w:r>
-                                    <w:rPr>
-                                      <w:noProof/>
-                                    </w:rPr>
-                                    <w:fldChar w:fldCharType="end"/>
-                                  </w:r>
-                                  <w:bookmarkEnd w:id="12"/>
+                                  <w:fldSimple w:instr=" SEQ Figura \* ARABIC ">
+                                    <w:r>
+                                      <w:rPr>
+                                        <w:noProof/>
+                                      </w:rPr>
+                                      <w:t>1</w:t>
+                                    </w:r>
+                                  </w:fldSimple>
+                                  <w:bookmarkEnd w:id="13"/>
                                   <w:r>
                                     <w:t xml:space="preserve"> ingresso del minimarket</w:t>
                                   </w:r>
@@ -5005,7 +5154,7 @@
                     </wp:anchor>
                   </w:drawing>
                 </mc:Choice>
-                <mc:Fallback>
+                <mc:Fallback xmlns:w16sdtdh="http://schemas.microsoft.com/office/word/2020/wordml/sdtdatahash" xmlns:w16="http://schemas.microsoft.com/office/word/2018/wordml" xmlns:w16cid="http://schemas.microsoft.com/office/word/2016/wordml/cid" xmlns:w16cex="http://schemas.microsoft.com/office/word/2018/wordml/cex" xmlns:am3d="http://schemas.microsoft.com/office/drawing/2017/model3d" xmlns:aink="http://schemas.microsoft.com/office/drawing/2016/ink" xmlns:cx8="http://schemas.microsoft.com/office/drawing/2016/5/14/chartex" xmlns:cx7="http://schemas.microsoft.com/office/drawing/2016/5/13/chartex" xmlns:cx6="http://schemas.microsoft.com/office/drawing/2016/5/12/chartex" xmlns:cx5="http://schemas.microsoft.com/office/drawing/2016/5/11/chartex" xmlns:cx4="http://schemas.microsoft.com/office/drawing/2016/5/10/chartex" xmlns:cx3="http://schemas.microsoft.com/office/drawing/2016/5/9/chartex" xmlns:cx2="http://schemas.microsoft.com/office/drawing/2015/10/21/chartex">
                   <w:pict>
                     <v:shape w14:anchorId="09AF88F9" id="Casella di testo 1" o:spid="_x0000_s1027" type="#_x0000_t202" style="position:absolute;left:0;text-align:left;margin-left:103.25pt;margin-top:313.25pt;width:223.2pt;height:.05pt;z-index:251661312;visibility:visible;mso-wrap-style:square;mso-width-percent:0;mso-wrap-distance-left:9pt;mso-wrap-distance-top:0;mso-wrap-distance-right:9pt;mso-wrap-distance-bottom:0;mso-position-horizontal:absolute;mso-position-horizontal-relative:text;mso-position-vertical:absolute;mso-position-vertical-relative:text;mso-width-percent:0;mso-width-relative:margin;v-text-anchor:top" o:gfxdata="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" stroked="f">
                       <v:textbox style="mso-fit-shape-to-text:t" inset="0,0,0,0">
@@ -5068,6 +5217,7 @@
                 <w:noProof/>
                 <w:sz w:val="24"/>
                 <w:szCs w:val="24"/>
+                <w:lang w:eastAsia="it-IT"/>
               </w:rPr>
               <w:drawing>
                 <wp:anchor distT="0" distB="0" distL="114300" distR="114300" simplePos="0" relativeHeight="251659264" behindDoc="0" locked="0" layoutInCell="1" allowOverlap="1" wp14:anchorId="0204EF70" wp14:editId="62080A0A">
@@ -5138,7 +5288,9 @@
             <w:r>
               <w:rPr>
                 <w:noProof/>
-              </w:rPr>
+                <w:lang w:eastAsia="it-IT"/>
+              </w:rPr>
+              <w:lastRenderedPageBreak/>
               <mc:AlternateContent>
                 <mc:Choice Requires="wps">
                   <w:drawing>
@@ -5191,27 +5343,14 @@
                                   <w:r>
                                     <w:t xml:space="preserve">Figura </w:t>
                                   </w:r>
-                                  <w:r>
-                                    <w:fldChar w:fldCharType="begin"/>
-                                  </w:r>
-                                  <w:r>
-                                    <w:instrText xml:space="preserve"> SEQ Figura \* ARABIC </w:instrText>
-                                  </w:r>
-                                  <w:r>
-                                    <w:fldChar w:fldCharType="separate"/>
-                                  </w:r>
-                                  <w:r>
-                                    <w:rPr>
-                                      <w:noProof/>
-                                    </w:rPr>
-                                    <w:t>2</w:t>
-                                  </w:r>
-                                  <w:r>
-                                    <w:rPr>
-                                      <w:noProof/>
-                                    </w:rPr>
-                                    <w:fldChar w:fldCharType="end"/>
-                                  </w:r>
+                                  <w:fldSimple w:instr=" SEQ Figura \* ARABIC ">
+                                    <w:r>
+                                      <w:rPr>
+                                        <w:noProof/>
+                                      </w:rPr>
+                                      <w:t>2</w:t>
+                                    </w:r>
+                                  </w:fldSimple>
                                   <w:bookmarkEnd w:id="14"/>
                                   <w:r>
                                     <w:t xml:space="preserve"> mappa del minimarket</w:t>
@@ -5231,7 +5370,7 @@
                     </wp:anchor>
                   </w:drawing>
                 </mc:Choice>
-                <mc:Fallback>
+                <mc:Fallback xmlns:w16sdtdh="http://schemas.microsoft.com/office/word/2020/wordml/sdtdatahash" xmlns:w16="http://schemas.microsoft.com/office/word/2018/wordml" xmlns:w16cid="http://schemas.microsoft.com/office/word/2016/wordml/cid" xmlns:w16cex="http://schemas.microsoft.com/office/word/2018/wordml/cex" xmlns:am3d="http://schemas.microsoft.com/office/drawing/2017/model3d" xmlns:aink="http://schemas.microsoft.com/office/drawing/2016/ink" xmlns:cx8="http://schemas.microsoft.com/office/drawing/2016/5/14/chartex" xmlns:cx7="http://schemas.microsoft.com/office/drawing/2016/5/13/chartex" xmlns:cx6="http://schemas.microsoft.com/office/drawing/2016/5/12/chartex" xmlns:cx5="http://schemas.microsoft.com/office/drawing/2016/5/11/chartex" xmlns:cx4="http://schemas.microsoft.com/office/drawing/2016/5/10/chartex" xmlns:cx3="http://schemas.microsoft.com/office/drawing/2016/5/9/chartex" xmlns:cx2="http://schemas.microsoft.com/office/drawing/2015/10/21/chartex">
                   <w:pict>
                     <v:shape w14:anchorId="716795FF" id="Casella di testo 11" o:spid="_x0000_s1028" type="#_x0000_t202" style="position:absolute;left:0;text-align:left;margin-left:79.8pt;margin-top:210.55pt;width:274.95pt;height:.05pt;z-index:251663360;visibility:visible;mso-wrap-style:square;mso-wrap-distance-left:9pt;mso-wrap-distance-top:0;mso-wrap-distance-right:9pt;mso-wrap-distance-bottom:0;mso-position-horizontal:absolute;mso-position-horizontal-relative:text;mso-position-vertical:absolute;mso-position-vertical-relative:text;v-text-anchor:top" o:gfxdata="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" stroked="f">
                       <v:textbox style="mso-fit-shape-to-text:t" inset="0,0,0,0">
@@ -5291,6 +5430,7 @@
                 <w:noProof/>
                 <w:sz w:val="24"/>
                 <w:szCs w:val="24"/>
+                <w:lang w:eastAsia="it-IT"/>
               </w:rPr>
               <w:drawing>
                 <wp:anchor distT="0" distB="0" distL="114300" distR="114300" simplePos="0" relativeHeight="251658240" behindDoc="0" locked="0" layoutInCell="1" allowOverlap="1" wp14:anchorId="31BB6910" wp14:editId="6687AD61">
@@ -5396,7 +5536,7 @@
           <w:szCs w:val="28"/>
         </w:rPr>
       </w:pPr>
-      <w:bookmarkStart w:id="16" w:name="_Toc88650606"/>
+      <w:bookmarkStart w:id="15" w:name="_Toc88650606"/>
       <w:r>
         <w:rPr>
           <w:rFonts w:ascii="Times New Roman" w:hAnsi="Times New Roman" w:cs="Times New Roman"/>
@@ -5408,7 +5548,7 @@
         <w:lastRenderedPageBreak/>
         <w:t>Sistemi</w:t>
       </w:r>
-      <w:bookmarkEnd w:id="16"/>
+      <w:bookmarkEnd w:id="15"/>
     </w:p>
     <w:p>
       <w:pPr>
@@ -5510,7 +5650,7 @@
           <w:szCs w:val="28"/>
         </w:rPr>
       </w:pPr>
-      <w:bookmarkStart w:id="17" w:name="_Toc88650607"/>
+      <w:bookmarkStart w:id="16" w:name="_Toc88650607"/>
       <w:r>
         <w:rPr>
           <w:rFonts w:ascii="Times New Roman" w:hAnsi="Times New Roman" w:cs="Times New Roman"/>
@@ -5521,7 +5661,7 @@
         </w:rPr>
         <w:t>UI</w:t>
       </w:r>
-      <w:bookmarkEnd w:id="17"/>
+      <w:bookmarkEnd w:id="16"/>
     </w:p>
     <w:p>
       <w:pPr>
@@ -5712,7 +5852,7 @@
           <w:szCs w:val="28"/>
         </w:rPr>
       </w:pPr>
-      <w:bookmarkStart w:id="18" w:name="_Toc88650608"/>
+      <w:bookmarkStart w:id="17" w:name="_Toc88650608"/>
       <w:r>
         <w:rPr>
           <w:rFonts w:ascii="Times New Roman" w:hAnsi="Times New Roman" w:cs="Times New Roman"/>
@@ -5724,7 +5864,7 @@
         <w:lastRenderedPageBreak/>
         <w:t>Storyboard e sketches</w:t>
       </w:r>
-      <w:bookmarkEnd w:id="18"/>
+      <w:bookmarkEnd w:id="17"/>
     </w:p>
     <w:p>
       <w:pPr>
@@ -6014,14 +6154,6 @@
           <w:sz w:val="24"/>
           <w:szCs w:val="24"/>
         </w:rPr>
-      </w:r>
-      <w:r>
-        <w:rPr>
-          <w:rFonts w:ascii="Times New Roman" w:hAnsi="Times New Roman" w:cs="Times New Roman"/>
-          <w:sz w:val="24"/>
-          <w:szCs w:val="24"/>
-        </w:rPr>
-        <w:fldChar w:fldCharType="separate"/>
       </w:r>
       <w:r>
         <w:rPr>
@@ -6242,6 +6374,7 @@
                 <w:noProof/>
                 <w:sz w:val="24"/>
                 <w:szCs w:val="24"/>
+                <w:lang w:eastAsia="it-IT"/>
               </w:rPr>
               <w:drawing>
                 <wp:inline distT="0" distB="0" distL="0" distR="0" wp14:anchorId="48AAE652" wp14:editId="77F2A5CF">
@@ -6296,43 +6429,30 @@
                 <w:szCs w:val="24"/>
               </w:rPr>
             </w:pPr>
-            <w:bookmarkStart w:id="19" w:name="_Ref88649863"/>
-            <w:bookmarkStart w:id="20" w:name="_Ref88649856"/>
+            <w:bookmarkStart w:id="18" w:name="_Ref88649863"/>
+            <w:bookmarkStart w:id="19" w:name="_Ref88649856"/>
             <w:r>
               <w:t xml:space="preserve">Figura </w:t>
             </w:r>
-            <w:r>
-              <w:fldChar w:fldCharType="begin"/>
-            </w:r>
-            <w:r>
-              <w:instrText xml:space="preserve"> SEQ Figura \* ARABIC </w:instrText>
-            </w:r>
-            <w:r>
-              <w:fldChar w:fldCharType="separate"/>
-            </w:r>
-            <w:r>
-              <w:rPr>
-                <w:noProof/>
-              </w:rPr>
-              <w:t>3</w:t>
-            </w:r>
-            <w:r>
-              <w:rPr>
-                <w:noProof/>
-              </w:rPr>
-              <w:fldChar w:fldCharType="end"/>
+            <w:fldSimple w:instr=" SEQ Figura \* ARABIC ">
+              <w:r>
+                <w:rPr>
+                  <w:noProof/>
+                </w:rPr>
+                <w:t>3</w:t>
+              </w:r>
+            </w:fldSimple>
+            <w:bookmarkEnd w:id="18"/>
+            <w:r>
+              <w:t xml:space="preserve"> </w:t>
+            </w:r>
+            <w:r>
+              <w:t>s</w:t>
+            </w:r>
+            <w:r>
+              <w:t>toryboard</w:t>
             </w:r>
             <w:bookmarkEnd w:id="19"/>
-            <w:r>
-              <w:t xml:space="preserve"> </w:t>
-            </w:r>
-            <w:r>
-              <w:t>s</w:t>
-            </w:r>
-            <w:r>
-              <w:t>toryboard</w:t>
-            </w:r>
-            <w:bookmarkEnd w:id="20"/>
           </w:p>
           <w:p>
             <w:pPr>
@@ -6362,6 +6482,7 @@
                 <w:noProof/>
                 <w:sz w:val="24"/>
                 <w:szCs w:val="24"/>
+                <w:lang w:eastAsia="it-IT"/>
               </w:rPr>
               <w:lastRenderedPageBreak/>
               <w:drawing>
@@ -6417,32 +6538,19 @@
                 <w:szCs w:val="24"/>
               </w:rPr>
             </w:pPr>
-            <w:bookmarkStart w:id="21" w:name="_Ref88650374"/>
+            <w:bookmarkStart w:id="20" w:name="_Ref88650374"/>
             <w:r>
               <w:t xml:space="preserve">Figura </w:t>
             </w:r>
-            <w:r>
-              <w:fldChar w:fldCharType="begin"/>
-            </w:r>
-            <w:r>
-              <w:instrText xml:space="preserve"> SEQ Figura \* ARABIC </w:instrText>
-            </w:r>
-            <w:r>
-              <w:fldChar w:fldCharType="separate"/>
-            </w:r>
-            <w:r>
-              <w:rPr>
-                <w:noProof/>
-              </w:rPr>
-              <w:t>4</w:t>
-            </w:r>
-            <w:r>
-              <w:rPr>
-                <w:noProof/>
-              </w:rPr>
-              <w:fldChar w:fldCharType="end"/>
-            </w:r>
-            <w:bookmarkEnd w:id="21"/>
+            <w:fldSimple w:instr=" SEQ Figura \* ARABIC ">
+              <w:r>
+                <w:rPr>
+                  <w:noProof/>
+                </w:rPr>
+                <w:t>4</w:t>
+              </w:r>
+            </w:fldSimple>
+            <w:bookmarkEnd w:id="20"/>
             <w:r>
               <w:t xml:space="preserve"> </w:t>
             </w:r>
@@ -6469,6 +6577,7 @@
                 <w:noProof/>
                 <w:sz w:val="24"/>
                 <w:szCs w:val="24"/>
+                <w:lang w:eastAsia="it-IT"/>
               </w:rPr>
               <w:drawing>
                 <wp:inline distT="0" distB="0" distL="0" distR="0" wp14:anchorId="0BB1C5FB" wp14:editId="496F89E0">
@@ -6523,43 +6632,30 @@
                 <w:szCs w:val="24"/>
               </w:rPr>
             </w:pPr>
-            <w:bookmarkStart w:id="22" w:name="_Ref88650436"/>
-            <w:bookmarkStart w:id="23" w:name="_Ref88650394"/>
+            <w:bookmarkStart w:id="21" w:name="_Ref88650436"/>
+            <w:bookmarkStart w:id="22" w:name="_Ref88650394"/>
             <w:r>
               <w:t xml:space="preserve">Figura </w:t>
             </w:r>
-            <w:r>
-              <w:fldChar w:fldCharType="begin"/>
-            </w:r>
-            <w:r>
-              <w:instrText xml:space="preserve"> SEQ Figura \* ARABIC </w:instrText>
-            </w:r>
-            <w:r>
-              <w:fldChar w:fldCharType="separate"/>
-            </w:r>
-            <w:r>
-              <w:rPr>
-                <w:noProof/>
-              </w:rPr>
-              <w:t>5</w:t>
-            </w:r>
-            <w:r>
-              <w:rPr>
-                <w:noProof/>
-              </w:rPr>
-              <w:fldChar w:fldCharType="end"/>
+            <w:fldSimple w:instr=" SEQ Figura \* ARABIC ">
+              <w:r>
+                <w:rPr>
+                  <w:noProof/>
+                </w:rPr>
+                <w:t>5</w:t>
+              </w:r>
+            </w:fldSimple>
+            <w:bookmarkEnd w:id="21"/>
+            <w:r>
+              <w:t xml:space="preserve"> </w:t>
+            </w:r>
+            <w:r>
+              <w:t>s</w:t>
+            </w:r>
+            <w:r>
+              <w:t>ketch cassiere uomo</w:t>
             </w:r>
             <w:bookmarkEnd w:id="22"/>
-            <w:r>
-              <w:t xml:space="preserve"> </w:t>
-            </w:r>
-            <w:r>
-              <w:t>s</w:t>
-            </w:r>
-            <w:r>
-              <w:t>ketch cassiere uomo</w:t>
-            </w:r>
-            <w:bookmarkEnd w:id="23"/>
           </w:p>
         </w:tc>
       </w:tr>
@@ -6579,6 +6675,7 @@
                 <w:noProof/>
                 <w:sz w:val="24"/>
                 <w:szCs w:val="24"/>
+                <w:lang w:eastAsia="it-IT"/>
               </w:rPr>
               <w:drawing>
                 <wp:inline distT="0" distB="0" distL="0" distR="0" wp14:anchorId="53984569" wp14:editId="4434484D">
@@ -6633,43 +6730,30 @@
                 <w:szCs w:val="24"/>
               </w:rPr>
             </w:pPr>
-            <w:bookmarkStart w:id="24" w:name="_Ref88650459"/>
-            <w:bookmarkStart w:id="25" w:name="_Ref88650400"/>
+            <w:bookmarkStart w:id="23" w:name="_Ref88650459"/>
+            <w:bookmarkStart w:id="24" w:name="_Ref88650400"/>
             <w:r>
               <w:t xml:space="preserve">Figura </w:t>
             </w:r>
-            <w:r>
-              <w:fldChar w:fldCharType="begin"/>
-            </w:r>
-            <w:r>
-              <w:instrText xml:space="preserve"> SEQ Figura \* ARABIC </w:instrText>
-            </w:r>
-            <w:r>
-              <w:fldChar w:fldCharType="separate"/>
-            </w:r>
-            <w:r>
-              <w:rPr>
-                <w:noProof/>
-              </w:rPr>
-              <w:t>6</w:t>
-            </w:r>
-            <w:r>
-              <w:rPr>
-                <w:noProof/>
-              </w:rPr>
-              <w:fldChar w:fldCharType="end"/>
+            <w:fldSimple w:instr=" SEQ Figura \* ARABIC ">
+              <w:r>
+                <w:rPr>
+                  <w:noProof/>
+                </w:rPr>
+                <w:t>6</w:t>
+              </w:r>
+            </w:fldSimple>
+            <w:bookmarkEnd w:id="23"/>
+            <w:r>
+              <w:t xml:space="preserve"> </w:t>
+            </w:r>
+            <w:r>
+              <w:t>s</w:t>
+            </w:r>
+            <w:r>
+              <w:t>ketch donna</w:t>
             </w:r>
             <w:bookmarkEnd w:id="24"/>
-            <w:r>
-              <w:t xml:space="preserve"> </w:t>
-            </w:r>
-            <w:r>
-              <w:t>s</w:t>
-            </w:r>
-            <w:r>
-              <w:t>ketch donna</w:t>
-            </w:r>
-            <w:bookmarkEnd w:id="25"/>
           </w:p>
         </w:tc>
         <w:tc>
@@ -6687,6 +6771,7 @@
                 <w:noProof/>
                 <w:sz w:val="24"/>
                 <w:szCs w:val="24"/>
+                <w:lang w:eastAsia="it-IT"/>
               </w:rPr>
               <w:drawing>
                 <wp:inline distT="0" distB="0" distL="0" distR="0" wp14:anchorId="6E58909A" wp14:editId="5E4D6AD1">
@@ -6741,43 +6826,30 @@
                 <w:szCs w:val="24"/>
               </w:rPr>
             </w:pPr>
-            <w:bookmarkStart w:id="26" w:name="_Ref88650464"/>
-            <w:bookmarkStart w:id="27" w:name="_Ref88650402"/>
+            <w:bookmarkStart w:id="25" w:name="_Ref88650464"/>
+            <w:bookmarkStart w:id="26" w:name="_Ref88650402"/>
             <w:r>
               <w:t xml:space="preserve">Figura </w:t>
             </w:r>
-            <w:r>
-              <w:fldChar w:fldCharType="begin"/>
-            </w:r>
-            <w:r>
-              <w:instrText xml:space="preserve"> SEQ Figura \* ARABIC </w:instrText>
-            </w:r>
-            <w:r>
-              <w:fldChar w:fldCharType="separate"/>
-            </w:r>
-            <w:r>
-              <w:rPr>
-                <w:noProof/>
-              </w:rPr>
-              <w:t>7</w:t>
-            </w:r>
-            <w:r>
-              <w:rPr>
-                <w:noProof/>
-              </w:rPr>
-              <w:fldChar w:fldCharType="end"/>
+            <w:fldSimple w:instr=" SEQ Figura \* ARABIC ">
+              <w:r>
+                <w:rPr>
+                  <w:noProof/>
+                </w:rPr>
+                <w:t>7</w:t>
+              </w:r>
+            </w:fldSimple>
+            <w:bookmarkEnd w:id="25"/>
+            <w:r>
+              <w:t xml:space="preserve"> </w:t>
+            </w:r>
+            <w:r>
+              <w:t>s</w:t>
+            </w:r>
+            <w:r>
+              <w:t>ketch uomo</w:t>
             </w:r>
             <w:bookmarkEnd w:id="26"/>
-            <w:r>
-              <w:t xml:space="preserve"> </w:t>
-            </w:r>
-            <w:r>
-              <w:t>s</w:t>
-            </w:r>
-            <w:r>
-              <w:t>ketch uomo</w:t>
-            </w:r>
-            <w:bookmarkEnd w:id="27"/>
           </w:p>
         </w:tc>
       </w:tr>
@@ -6809,8 +6881,8 @@
           <w:szCs w:val="28"/>
         </w:rPr>
       </w:pPr>
-      <w:bookmarkStart w:id="28" w:name="_Ref88497325"/>
-      <w:bookmarkStart w:id="29" w:name="_Toc88650609"/>
+      <w:bookmarkStart w:id="27" w:name="_Ref88497325"/>
+      <w:bookmarkStart w:id="28" w:name="_Toc88650609"/>
       <w:r>
         <w:rPr>
           <w:rFonts w:ascii="Times New Roman" w:hAnsi="Times New Roman" w:cs="Times New Roman"/>
@@ -6821,8 +6893,8 @@
         </w:rPr>
         <w:t>Sistema di rating</w:t>
       </w:r>
+      <w:bookmarkEnd w:id="27"/>
       <w:bookmarkEnd w:id="28"/>
-      <w:bookmarkEnd w:id="29"/>
     </w:p>
     <w:p>
       <w:pPr>
@@ -7071,7 +7143,7 @@
           <w:szCs w:val="28"/>
         </w:rPr>
       </w:pPr>
-      <w:bookmarkStart w:id="30" w:name="_Toc88650610"/>
+      <w:bookmarkStart w:id="29" w:name="_Toc88650610"/>
       <w:r>
         <w:rPr>
           <w:rFonts w:ascii="Times New Roman" w:hAnsi="Times New Roman" w:cs="Times New Roman"/>
@@ -7082,7 +7154,7 @@
         </w:rPr>
         <w:t>Vertical slice</w:t>
       </w:r>
-      <w:bookmarkEnd w:id="30"/>
+      <w:bookmarkEnd w:id="29"/>
     </w:p>
     <w:p>
       <w:pPr>
@@ -7119,7 +7191,7 @@
           <w:szCs w:val="28"/>
         </w:rPr>
       </w:pPr>
-      <w:bookmarkStart w:id="31" w:name="_Toc88650611"/>
+      <w:bookmarkStart w:id="30" w:name="_Toc88650611"/>
       <w:r>
         <w:rPr>
           <w:rFonts w:ascii="Times New Roman" w:hAnsi="Times New Roman" w:cs="Times New Roman"/>
@@ -7130,7 +7202,7 @@
         </w:rPr>
         <w:t>Management tempo</w:t>
       </w:r>
-      <w:bookmarkEnd w:id="31"/>
+      <w:bookmarkEnd w:id="30"/>
     </w:p>
     <w:p>
       <w:pPr>
@@ -7167,7 +7239,7 @@
           <w:szCs w:val="28"/>
         </w:rPr>
       </w:pPr>
-      <w:bookmarkStart w:id="32" w:name="_Toc88650612"/>
+      <w:bookmarkStart w:id="31" w:name="_Toc88650612"/>
       <w:r>
         <w:rPr>
           <w:rFonts w:ascii="Times New Roman" w:hAnsi="Times New Roman" w:cs="Times New Roman"/>
@@ -7178,7 +7250,7 @@
         </w:rPr>
         <w:t>Management assets</w:t>
       </w:r>
-      <w:bookmarkEnd w:id="32"/>
+      <w:bookmarkEnd w:id="31"/>
     </w:p>
     <w:p>
       <w:pPr>
@@ -7219,7 +7291,7 @@
 </file>
 
 <file path=word/endnotes.xml><?xml version="1.0" encoding="utf-8"?>
-<w:endnotes xmlns:wpc="http://schemas.microsoft.com/office/word/2010/wordprocessingCanvas" xmlns:cx="http://schemas.microsoft.com/office/drawing/2014/chartex" xmlns:cx1="http://schemas.microsoft.com/office/drawing/2015/9/8/chartex" xmlns:cx2="http://schemas.microsoft.com/office/drawing/2015/10/21/chartex" xmlns:cx3="http://schemas.microsoft.com/office/drawing/2016/5/9/chartex" xmlns:cx4="http://schemas.microsoft.com/office/drawing/2016/5/10/chartex" xmlns:cx5="http://schemas.microsoft.com/office/drawing/2016/5/11/chartex" xmlns:cx6="http://schemas.microsoft.com/office/drawing/2016/5/12/chartex" xmlns:cx7="http://schemas.microsoft.com/office/drawing/2016/5/13/chartex" xmlns:cx8="http://schemas.microsoft.com/office/drawing/2016/5/14/chartex" xmlns:mc="http://schemas.openxmlformats.org/markup-compatibility/2006" xmlns:aink="http://schemas.microsoft.com/office/drawing/2016/ink" xmlns:am3d="http://schemas.microsoft.com/office/drawing/2017/model3d" xmlns:o="urn:schemas-microsoft-com:office:office" xmlns:r="http://schemas.openxmlformats.org/officeDocument/2006/relationships" xmlns:m="http://schemas.openxmlformats.org/officeDocument/2006/math" xmlns:v="urn:schemas-microsoft-com:vml" xmlns:wp14="http://schemas.microsoft.com/office/word/2010/wordprocessingDrawing" xmlns:wp="http://schemas.openxmlformats.org/drawingml/2006/wordprocessingDrawing" xmlns:w10="urn:schemas-microsoft-com:office:word" xmlns:w="http://schemas.openxmlformats.org/wordprocessingml/2006/main" xmlns:w14="http://schemas.microsoft.com/office/word/2010/wordml" xmlns:w15="http://schemas.microsoft.com/office/word/2012/wordml" xmlns:w16cex="http://schemas.microsoft.com/office/word/2018/wordml/cex" xmlns:w16cid="http://schemas.microsoft.com/office/word/2016/wordml/cid" xmlns:w16="http://schemas.microsoft.com/office/word/2018/wordml" xmlns:w16sdtdh="http://schemas.microsoft.com/office/word/2020/wordml/sdtdatahash" xmlns:w16se="http://schemas.microsoft.com/office/word/2015/wordml/symex" xmlns:wpg="http://schemas.microsoft.com/office/word/2010/wordprocessingGroup" xmlns:wpi="http://schemas.microsoft.com/office/word/2010/wordprocessingInk" xmlns:wne="http://schemas.microsoft.com/office/word/2006/wordml" xmlns:wps="http://schemas.microsoft.com/office/word/2010/wordprocessingShape" mc:Ignorable="w14 w15 w16se w16cid w16 w16cex w16sdtdh wp14">
+<w:endnotes xmlns:wpc="http://schemas.microsoft.com/office/word/2010/wordprocessingCanvas" xmlns:cx="http://schemas.microsoft.com/office/drawing/2014/chartex" xmlns:cx1="http://schemas.microsoft.com/office/drawing/2015/9/8/chartex" xmlns:mc="http://schemas.openxmlformats.org/markup-compatibility/2006" xmlns:o="urn:schemas-microsoft-com:office:office" xmlns:r="http://schemas.openxmlformats.org/officeDocument/2006/relationships" xmlns:m="http://schemas.openxmlformats.org/officeDocument/2006/math" xmlns:v="urn:schemas-microsoft-com:vml" xmlns:wp14="http://schemas.microsoft.com/office/word/2010/wordprocessingDrawing" xmlns:wp="http://schemas.openxmlformats.org/drawingml/2006/wordprocessingDrawing" xmlns:w10="urn:schemas-microsoft-com:office:word" xmlns:w="http://schemas.openxmlformats.org/wordprocessingml/2006/main" xmlns:w14="http://schemas.microsoft.com/office/word/2010/wordml" xmlns:w15="http://schemas.microsoft.com/office/word/2012/wordml" xmlns:w16se="http://schemas.microsoft.com/office/word/2015/wordml/symex" xmlns:wpg="http://schemas.microsoft.com/office/word/2010/wordprocessingGroup" xmlns:wpi="http://schemas.microsoft.com/office/word/2010/wordprocessingInk" xmlns:wne="http://schemas.microsoft.com/office/word/2006/wordml" xmlns:wps="http://schemas.microsoft.com/office/word/2010/wordprocessingShape" mc:Ignorable="w14 w15 w16se wp14">
   <w:endnote w:type="separator" w:id="-1">
     <w:p>
       <w:pPr>
@@ -7244,7 +7316,7 @@
 </file>
 
 <file path=word/footnotes.xml><?xml version="1.0" encoding="utf-8"?>
-<w:footnotes xmlns:wpc="http://schemas.microsoft.com/office/word/2010/wordprocessingCanvas" xmlns:cx="http://schemas.microsoft.com/office/drawing/2014/chartex" xmlns:cx1="http://schemas.microsoft.com/office/drawing/2015/9/8/chartex" xmlns:cx2="http://schemas.microsoft.com/office/drawing/2015/10/21/chartex" xmlns:cx3="http://schemas.microsoft.com/office/drawing/2016/5/9/chartex" xmlns:cx4="http://schemas.microsoft.com/office/drawing/2016/5/10/chartex" xmlns:cx5="http://schemas.microsoft.com/office/drawing/2016/5/11/chartex" xmlns:cx6="http://schemas.microsoft.com/office/drawing/2016/5/12/chartex" xmlns:cx7="http://schemas.microsoft.com/office/drawing/2016/5/13/chartex" xmlns:cx8="http://schemas.microsoft.com/office/drawing/2016/5/14/chartex" xmlns:mc="http://schemas.openxmlformats.org/markup-compatibility/2006" xmlns:aink="http://schemas.microsoft.com/office/drawing/2016/ink" xmlns:am3d="http://schemas.microsoft.com/office/drawing/2017/model3d" xmlns:o="urn:schemas-microsoft-com:office:office" xmlns:r="http://schemas.openxmlformats.org/officeDocument/2006/relationships" xmlns:m="http://schemas.openxmlformats.org/officeDocument/2006/math" xmlns:v="urn:schemas-microsoft-com:vml" xmlns:wp14="http://schemas.microsoft.com/office/word/2010/wordprocessingDrawing" xmlns:wp="http://schemas.openxmlformats.org/drawingml/2006/wordprocessingDrawing" xmlns:w10="urn:schemas-microsoft-com:office:word" xmlns:w="http://schemas.openxmlformats.org/wordprocessingml/2006/main" xmlns:w14="http://schemas.microsoft.com/office/word/2010/wordml" xmlns:w15="http://schemas.microsoft.com/office/word/2012/wordml" xmlns:w16cex="http://schemas.microsoft.com/office/word/2018/wordml/cex" xmlns:w16cid="http://schemas.microsoft.com/office/word/2016/wordml/cid" xmlns:w16="http://schemas.microsoft.com/office/word/2018/wordml" xmlns:w16sdtdh="http://schemas.microsoft.com/office/word/2020/wordml/sdtdatahash" xmlns:w16se="http://schemas.microsoft.com/office/word/2015/wordml/symex" xmlns:wpg="http://schemas.microsoft.com/office/word/2010/wordprocessingGroup" xmlns:wpi="http://schemas.microsoft.com/office/word/2010/wordprocessingInk" xmlns:wne="http://schemas.microsoft.com/office/word/2006/wordml" xmlns:wps="http://schemas.microsoft.com/office/word/2010/wordprocessingShape" mc:Ignorable="w14 w15 w16se w16cid w16 w16cex w16sdtdh wp14">
+<w:footnotes xmlns:wpc="http://schemas.microsoft.com/office/word/2010/wordprocessingCanvas" xmlns:cx="http://schemas.microsoft.com/office/drawing/2014/chartex" xmlns:cx1="http://schemas.microsoft.com/office/drawing/2015/9/8/chartex" xmlns:mc="http://schemas.openxmlformats.org/markup-compatibility/2006" xmlns:o="urn:schemas-microsoft-com:office:office" xmlns:r="http://schemas.openxmlformats.org/officeDocument/2006/relationships" xmlns:m="http://schemas.openxmlformats.org/officeDocument/2006/math" xmlns:v="urn:schemas-microsoft-com:vml" xmlns:wp14="http://schemas.microsoft.com/office/word/2010/wordprocessingDrawing" xmlns:wp="http://schemas.openxmlformats.org/drawingml/2006/wordprocessingDrawing" xmlns:w10="urn:schemas-microsoft-com:office:word" xmlns:w="http://schemas.openxmlformats.org/wordprocessingml/2006/main" xmlns:w14="http://schemas.microsoft.com/office/word/2010/wordml" xmlns:w15="http://schemas.microsoft.com/office/word/2012/wordml" xmlns:w16se="http://schemas.microsoft.com/office/word/2015/wordml/symex" xmlns:wpg="http://schemas.microsoft.com/office/word/2010/wordprocessingGroup" xmlns:wpi="http://schemas.microsoft.com/office/word/2010/wordprocessingInk" xmlns:wne="http://schemas.microsoft.com/office/word/2006/wordml" xmlns:wps="http://schemas.microsoft.com/office/word/2010/wordprocessingShape" mc:Ignorable="w14 w15 w16se wp14">
   <w:footnote w:type="separator" w:id="-1">
     <w:p>
       <w:pPr>
@@ -7269,7 +7341,7 @@
 </file>
 
 <file path=word/numbering.xml><?xml version="1.0" encoding="utf-8"?>
-<w:numbering xmlns:wpc="http://schemas.microsoft.com/office/word/2010/wordprocessingCanvas" xmlns:cx="http://schemas.microsoft.com/office/drawing/2014/chartex" xmlns:cx1="http://schemas.microsoft.com/office/drawing/2015/9/8/chartex" xmlns:cx2="http://schemas.microsoft.com/office/drawing/2015/10/21/chartex" xmlns:cx3="http://schemas.microsoft.com/office/drawing/2016/5/9/chartex" xmlns:cx4="http://schemas.microsoft.com/office/drawing/2016/5/10/chartex" xmlns:cx5="http://schemas.microsoft.com/office/drawing/2016/5/11/chartex" xmlns:cx6="http://schemas.microsoft.com/office/drawing/2016/5/12/chartex" xmlns:cx7="http://schemas.microsoft.com/office/drawing/2016/5/13/chartex" xmlns:cx8="http://schemas.microsoft.com/office/drawing/2016/5/14/chartex" xmlns:mc="http://schemas.openxmlformats.org/markup-compatibility/2006" xmlns:aink="http://schemas.microsoft.com/office/drawing/2016/ink" xmlns:am3d="http://schemas.microsoft.com/office/drawing/2017/model3d" xmlns:o="urn:schemas-microsoft-com:office:office" xmlns:r="http://schemas.openxmlformats.org/officeDocument/2006/relationships" xmlns:m="http://schemas.openxmlformats.org/officeDocument/2006/math" xmlns:v="urn:schemas-microsoft-com:vml" xmlns:wp14="http://schemas.microsoft.com/office/word/2010/wordprocessingDrawing" xmlns:wp="http://schemas.openxmlformats.org/drawingml/2006/wordprocessingDrawing" xmlns:w10="urn:schemas-microsoft-com:office:word" xmlns:w="http://schemas.openxmlformats.org/wordprocessingml/2006/main" xmlns:w14="http://schemas.microsoft.com/office/word/2010/wordml" xmlns:w15="http://schemas.microsoft.com/office/word/2012/wordml" xmlns:w16cex="http://schemas.microsoft.com/office/word/2018/wordml/cex" xmlns:w16cid="http://schemas.microsoft.com/office/word/2016/wordml/cid" xmlns:w16="http://schemas.microsoft.com/office/word/2018/wordml" xmlns:w16sdtdh="http://schemas.microsoft.com/office/word/2020/wordml/sdtdatahash" xmlns:w16se="http://schemas.microsoft.com/office/word/2015/wordml/symex" xmlns:wpg="http://schemas.microsoft.com/office/word/2010/wordprocessingGroup" xmlns:wpi="http://schemas.microsoft.com/office/word/2010/wordprocessingInk" xmlns:wne="http://schemas.microsoft.com/office/word/2006/wordml" xmlns:wps="http://schemas.microsoft.com/office/word/2010/wordprocessingShape" mc:Ignorable="w14 w15 w16se w16cid w16 w16cex w16sdtdh wp14">
+<w:numbering xmlns:wpc="http://schemas.microsoft.com/office/word/2010/wordprocessingCanvas" xmlns:cx="http://schemas.microsoft.com/office/drawing/2014/chartex" xmlns:cx1="http://schemas.microsoft.com/office/drawing/2015/9/8/chartex" xmlns:mc="http://schemas.openxmlformats.org/markup-compatibility/2006" xmlns:o="urn:schemas-microsoft-com:office:office" xmlns:r="http://schemas.openxmlformats.org/officeDocument/2006/relationships" xmlns:m="http://schemas.openxmlformats.org/officeDocument/2006/math" xmlns:v="urn:schemas-microsoft-com:vml" xmlns:wp14="http://schemas.microsoft.com/office/word/2010/wordprocessingDrawing" xmlns:wp="http://schemas.openxmlformats.org/drawingml/2006/wordprocessingDrawing" xmlns:w10="urn:schemas-microsoft-com:office:word" xmlns:w="http://schemas.openxmlformats.org/wordprocessingml/2006/main" xmlns:w14="http://schemas.microsoft.com/office/word/2010/wordml" xmlns:w15="http://schemas.microsoft.com/office/word/2012/wordml" xmlns:w16se="http://schemas.microsoft.com/office/word/2015/wordml/symex" xmlns:wpg="http://schemas.microsoft.com/office/word/2010/wordprocessingGroup" xmlns:wpi="http://schemas.microsoft.com/office/word/2010/wordprocessingInk" xmlns:wne="http://schemas.microsoft.com/office/word/2006/wordml" xmlns:wps="http://schemas.microsoft.com/office/word/2010/wordprocessingShape" mc:Ignorable="w14 w15 w16se wp14">
   <w:abstractNum w:abstractNumId="0" w15:restartNumberingAfterBreak="0">
     <w:nsid w:val="1AC818DD"/>
     <w:multiLevelType w:val="hybridMultilevel"/>
@@ -7947,21 +8019,12 @@
   </w:num>
   <w:num w:numId="6">
     <w:abstractNumId w:val="0"/>
-    <w:lvlOverride w:ilvl="0"/>
-    <w:lvlOverride w:ilvl="1"/>
-    <w:lvlOverride w:ilvl="2"/>
-    <w:lvlOverride w:ilvl="3"/>
-    <w:lvlOverride w:ilvl="4"/>
-    <w:lvlOverride w:ilvl="5"/>
-    <w:lvlOverride w:ilvl="6"/>
-    <w:lvlOverride w:ilvl="7"/>
-    <w:lvlOverride w:ilvl="8"/>
   </w:num>
 </w:numbering>
 </file>
 
 <file path=word/styles.xml><?xml version="1.0" encoding="utf-8"?>
-<w:styles xmlns:mc="http://schemas.openxmlformats.org/markup-compatibility/2006" xmlns:r="http://schemas.openxmlformats.org/officeDocument/2006/relationships" xmlns:w="http://schemas.openxmlformats.org/wordprocessingml/2006/main" xmlns:w14="http://schemas.microsoft.com/office/word/2010/wordml" xmlns:w15="http://schemas.microsoft.com/office/word/2012/wordml" xmlns:w16cex="http://schemas.microsoft.com/office/word/2018/wordml/cex" xmlns:w16cid="http://schemas.microsoft.com/office/word/2016/wordml/cid" xmlns:w16="http://schemas.microsoft.com/office/word/2018/wordml" xmlns:w16sdtdh="http://schemas.microsoft.com/office/word/2020/wordml/sdtdatahash" xmlns:w16se="http://schemas.microsoft.com/office/word/2015/wordml/symex" mc:Ignorable="w14 w15 w16se w16cid w16 w16cex w16sdtdh">
+<w:styles xmlns:mc="http://schemas.openxmlformats.org/markup-compatibility/2006" xmlns:r="http://schemas.openxmlformats.org/officeDocument/2006/relationships" xmlns:w="http://schemas.openxmlformats.org/wordprocessingml/2006/main" xmlns:w14="http://schemas.microsoft.com/office/word/2010/wordml" xmlns:w15="http://schemas.microsoft.com/office/word/2012/wordml" xmlns:w16se="http://schemas.microsoft.com/office/word/2015/wordml/symex" mc:Ignorable="w14 w15 w16se">
   <w:docDefaults>
     <w:rPrDefault>
       <w:rPr>
@@ -7977,7 +8040,7 @@
       </w:pPr>
     </w:pPrDefault>
   </w:docDefaults>
-  <w:latentStyles w:defLockedState="0" w:defUIPriority="99" w:defSemiHidden="0" w:defUnhideWhenUsed="0" w:defQFormat="0" w:count="376">
+  <w:latentStyles w:defLockedState="0" w:defUIPriority="99" w:defSemiHidden="0" w:defUnhideWhenUsed="0" w:defQFormat="0" w:count="371">
     <w:lsdException w:name="Normal" w:uiPriority="0" w:qFormat="1"/>
     <w:lsdException w:name="heading 1" w:uiPriority="9" w:qFormat="1"/>
     <w:lsdException w:name="heading 2" w:semiHidden="1" w:uiPriority="9" w:unhideWhenUsed="1" w:qFormat="1"/>
@@ -8349,11 +8412,6 @@
     <w:lsdException w:name="List Table 5 Dark Accent 6" w:uiPriority="50"/>
     <w:lsdException w:name="List Table 6 Colorful Accent 6" w:uiPriority="51"/>
     <w:lsdException w:name="List Table 7 Colorful Accent 6" w:uiPriority="52"/>
-    <w:lsdException w:name="Mention" w:semiHidden="1" w:unhideWhenUsed="1"/>
-    <w:lsdException w:name="Smart Hyperlink" w:semiHidden="1" w:unhideWhenUsed="1"/>
-    <w:lsdException w:name="Hashtag" w:semiHidden="1" w:unhideWhenUsed="1"/>
-    <w:lsdException w:name="Unresolved Mention" w:semiHidden="1" w:unhideWhenUsed="1"/>
-    <w:lsdException w:name="Smart Link" w:semiHidden="1" w:unhideWhenUsed="1"/>
   </w:latentStyles>
   <w:style w:type="paragraph" w:default="1" w:styleId="Normale">
     <w:name w:val="Normal"/>
@@ -8632,7 +8690,7 @@
       <w:lang w:eastAsia="it-IT"/>
     </w:rPr>
   </w:style>
-  <w:style w:type="character" w:styleId="Menzionenonrisolta">
+  <w:style w:type="character" w:customStyle="1" w:styleId="UnresolvedMention">
     <w:name w:val="Unresolved Mention"/>
     <w:basedOn w:val="Carpredefinitoparagrafo"/>
     <w:uiPriority w:val="99"/>
@@ -9214,7 +9272,7 @@
 </file>
 
 <file path=customXml/itemProps1.xml><?xml version="1.0" encoding="utf-8"?>
-<ds:datastoreItem xmlns:ds="http://schemas.openxmlformats.org/officeDocument/2006/customXml" ds:itemID="{3ECD1296-88FC-4D6E-B2AF-4FFDA98BCD0A}">
+<ds:datastoreItem xmlns:ds="http://schemas.openxmlformats.org/officeDocument/2006/customXml" ds:itemID="{822CC09D-0FDB-45EB-BFF8-73929F716796}">
   <ds:schemaRefs>
     <ds:schemaRef ds:uri="http://schemas.openxmlformats.org/officeDocument/2006/bibliography"/>
   </ds:schemaRefs>

</xml_diff>